<commit_message>
Version 3.0: Ready for Upload
</commit_message>
<xml_diff>
--- a/out/production/_Machine-Project_My_Empire/Test_Cases/[Test-Script]  GameBoard.docx
+++ b/out/production/_Machine-Project_My_Empire/Test_Cases/[Test-Script]  GameBoard.docx
@@ -229,18 +229,26 @@
               </w:rPr>
             </w:pPr>
             <w:proofErr w:type="spellStart"/>
-            <w:r>
-              <w:rPr>
-                <w:sz w:val="16"/>
-              </w:rPr>
-              <w:t>initializeLand</w:t>
-            </w:r>
-            <w:proofErr w:type="spellEnd"/>
-            <w:r>
-              <w:rPr>
-                <w:sz w:val="16"/>
-              </w:rPr>
-              <w:t>()</w:t>
+            <w:proofErr w:type="gramStart"/>
+            <w:r>
+              <w:rPr>
+                <w:sz w:val="16"/>
+              </w:rPr>
+              <w:t>getPlayers</w:t>
+            </w:r>
+            <w:proofErr w:type="spellEnd"/>
+            <w:r>
+              <w:rPr>
+                <w:sz w:val="16"/>
+              </w:rPr>
+              <w:t>(</w:t>
+            </w:r>
+            <w:proofErr w:type="gramEnd"/>
+            <w:r>
+              <w:rPr>
+                <w:sz w:val="16"/>
+              </w:rPr>
+              <w:t>)</w:t>
             </w:r>
           </w:p>
         </w:tc>
@@ -260,7 +268,7 @@
               <w:rPr>
                 <w:sz w:val="16"/>
               </w:rPr>
-              <w:t>N/A</w:t>
+              <w:t>-</w:t>
             </w:r>
           </w:p>
         </w:tc>
@@ -280,7 +288,35 @@
               <w:rPr>
                 <w:sz w:val="16"/>
               </w:rPr>
-              <w:t>This method creates the Land objects to be used as the spaces on the board.</w:t>
+              <w:t xml:space="preserve">This method returns the </w:t>
+            </w:r>
+            <w:proofErr w:type="gramStart"/>
+            <w:r>
+              <w:rPr>
+                <w:sz w:val="16"/>
+              </w:rPr>
+              <w:t>Player[</w:t>
+            </w:r>
+            <w:proofErr w:type="gramEnd"/>
+            <w:r>
+              <w:rPr>
+                <w:sz w:val="16"/>
+              </w:rPr>
+              <w:t xml:space="preserve">] inside the </w:t>
+            </w:r>
+            <w:proofErr w:type="spellStart"/>
+            <w:r>
+              <w:rPr>
+                <w:sz w:val="16"/>
+              </w:rPr>
+              <w:t>GameBoard</w:t>
+            </w:r>
+            <w:proofErr w:type="spellEnd"/>
+            <w:r>
+              <w:rPr>
+                <w:sz w:val="16"/>
+              </w:rPr>
+              <w:t xml:space="preserve">. </w:t>
             </w:r>
           </w:p>
         </w:tc>
@@ -316,12 +352,6 @@
                 <w:sz w:val="16"/>
               </w:rPr>
             </w:pPr>
-            <w:r>
-              <w:rPr>
-                <w:sz w:val="16"/>
-              </w:rPr>
-              <w:t xml:space="preserve">The method is called when a </w:t>
-            </w:r>
             <w:proofErr w:type="spellStart"/>
             <w:r>
               <w:rPr>
@@ -334,7 +364,7 @@
               <w:rPr>
                 <w:sz w:val="16"/>
               </w:rPr>
-              <w:t xml:space="preserve"> object is created.</w:t>
+              <w:t xml:space="preserve"> contains 3 Player objects in the array.</w:t>
             </w:r>
           </w:p>
         </w:tc>
@@ -354,21 +384,7 @@
               <w:rPr>
                 <w:sz w:val="16"/>
               </w:rPr>
-              <w:t xml:space="preserve">The 31 Land objects are created and are returned as an </w:t>
-            </w:r>
-            <w:proofErr w:type="spellStart"/>
-            <w:r>
-              <w:rPr>
-                <w:sz w:val="16"/>
-              </w:rPr>
-              <w:t>ArrayList</w:t>
-            </w:r>
-            <w:proofErr w:type="spellEnd"/>
-            <w:r>
-              <w:rPr>
-                <w:sz w:val="16"/>
-              </w:rPr>
-              <w:t xml:space="preserve">&lt;Land&gt;. </w:t>
+              <w:t>Returns the array with 3 Player objects</w:t>
             </w:r>
           </w:p>
         </w:tc>
@@ -388,21 +404,7 @@
               <w:rPr>
                 <w:sz w:val="16"/>
               </w:rPr>
-              <w:t xml:space="preserve">The 31 Land objects are created and are returned as an </w:t>
-            </w:r>
-            <w:proofErr w:type="spellStart"/>
-            <w:r>
-              <w:rPr>
-                <w:sz w:val="16"/>
-              </w:rPr>
-              <w:t>ArrayList</w:t>
-            </w:r>
-            <w:proofErr w:type="spellEnd"/>
-            <w:r>
-              <w:rPr>
-                <w:sz w:val="16"/>
-              </w:rPr>
-              <w:t>&lt;Land&gt;.</w:t>
+              <w:t>Returns the array with 3 Player objects</w:t>
             </w:r>
           </w:p>
         </w:tc>
@@ -444,18 +446,26 @@
               </w:rPr>
             </w:pPr>
             <w:proofErr w:type="spellStart"/>
-            <w:r>
-              <w:rPr>
-                <w:sz w:val="16"/>
-              </w:rPr>
-              <w:t>randomizeLand</w:t>
-            </w:r>
-            <w:proofErr w:type="spellEnd"/>
-            <w:r>
-              <w:rPr>
-                <w:sz w:val="16"/>
-              </w:rPr>
-              <w:t>()</w:t>
+            <w:proofErr w:type="gramStart"/>
+            <w:r>
+              <w:rPr>
+                <w:sz w:val="16"/>
+              </w:rPr>
+              <w:t>getLand</w:t>
+            </w:r>
+            <w:proofErr w:type="spellEnd"/>
+            <w:r>
+              <w:rPr>
+                <w:sz w:val="16"/>
+              </w:rPr>
+              <w:t>(</w:t>
+            </w:r>
+            <w:proofErr w:type="gramEnd"/>
+            <w:r>
+              <w:rPr>
+                <w:sz w:val="16"/>
+              </w:rPr>
+              <w:t>)</w:t>
             </w:r>
           </w:p>
         </w:tc>
@@ -475,7 +485,7 @@
               <w:rPr>
                 <w:sz w:val="16"/>
               </w:rPr>
-              <w:t>N/A</w:t>
+              <w:t>-</w:t>
             </w:r>
           </w:p>
         </w:tc>
@@ -495,19 +505,7 @@
               <w:rPr>
                 <w:sz w:val="16"/>
               </w:rPr>
-              <w:t xml:space="preserve">This method shuffles </w:t>
-            </w:r>
-            <w:r>
-              <w:rPr>
-                <w:sz w:val="16"/>
-              </w:rPr>
-              <w:t xml:space="preserve">positions </w:t>
-            </w:r>
-            <w:r>
-              <w:rPr>
-                <w:sz w:val="16"/>
-              </w:rPr>
-              <w:t xml:space="preserve">the </w:t>
+              <w:t xml:space="preserve">This method returns the </w:t>
             </w:r>
             <w:proofErr w:type="spellStart"/>
             <w:r>
@@ -521,25 +519,21 @@
               <w:rPr>
                 <w:sz w:val="16"/>
               </w:rPr>
-              <w:t>&lt;Land&gt; which stores the spaces on the board.</w:t>
-            </w:r>
-            <w:r>
-              <w:rPr>
-                <w:sz w:val="16"/>
-              </w:rPr>
-              <w:t xml:space="preserve"> The shuffle</w:t>
-            </w:r>
-            <w:r>
-              <w:rPr>
-                <w:sz w:val="16"/>
-              </w:rPr>
-              <w:t xml:space="preserve"> maintains the positions of the four corners while everything else is shuffled. </w:t>
-            </w:r>
-            <w:r>
-              <w:rPr>
-                <w:sz w:val="16"/>
-              </w:rPr>
-              <w:t xml:space="preserve"> </w:t>
+              <w:t xml:space="preserve">&lt;Land&gt; land in the </w:t>
+            </w:r>
+            <w:proofErr w:type="spellStart"/>
+            <w:r>
+              <w:rPr>
+                <w:sz w:val="16"/>
+              </w:rPr>
+              <w:t>GameBoard</w:t>
+            </w:r>
+            <w:proofErr w:type="spellEnd"/>
+            <w:r>
+              <w:rPr>
+                <w:sz w:val="16"/>
+              </w:rPr>
+              <w:t xml:space="preserve">. </w:t>
             </w:r>
           </w:p>
         </w:tc>
@@ -575,23 +569,33 @@
                 <w:sz w:val="16"/>
               </w:rPr>
             </w:pPr>
-            <w:r>
-              <w:rPr>
-                <w:sz w:val="16"/>
-              </w:rPr>
-              <w:t>The method is called</w:t>
-            </w:r>
-            <w:r>
-              <w:rPr>
-                <w:sz w:val="16"/>
-              </w:rPr>
-              <w:t xml:space="preserve"> when the </w:t>
-            </w:r>
-            <w:r>
-              <w:rPr>
-                <w:sz w:val="16"/>
-              </w:rPr>
-              <w:t>players choose to randomize the board they will play on.</w:t>
+            <w:proofErr w:type="spellStart"/>
+            <w:r>
+              <w:rPr>
+                <w:sz w:val="16"/>
+              </w:rPr>
+              <w:t>GameBoard</w:t>
+            </w:r>
+            <w:proofErr w:type="spellEnd"/>
+            <w:r>
+              <w:rPr>
+                <w:sz w:val="16"/>
+              </w:rPr>
+              <w:t xml:space="preserve"> contains the 32 spaces of Land in an </w:t>
+            </w:r>
+            <w:proofErr w:type="spellStart"/>
+            <w:r>
+              <w:rPr>
+                <w:sz w:val="16"/>
+              </w:rPr>
+              <w:t>ArrayList</w:t>
+            </w:r>
+            <w:proofErr w:type="spellEnd"/>
+            <w:r>
+              <w:rPr>
+                <w:sz w:val="16"/>
+              </w:rPr>
+              <w:t>&lt;Land&gt;</w:t>
             </w:r>
           </w:p>
         </w:tc>
@@ -611,13 +615,7 @@
               <w:rPr>
                 <w:sz w:val="16"/>
               </w:rPr>
-              <w:t xml:space="preserve">The Land </w:t>
-            </w:r>
-            <w:r>
-              <w:rPr>
-                <w:sz w:val="16"/>
-              </w:rPr>
-              <w:t xml:space="preserve">objects inside the </w:t>
+              <w:t xml:space="preserve">Returns the </w:t>
             </w:r>
             <w:proofErr w:type="spellStart"/>
             <w:r>
@@ -631,7 +629,7 @@
               <w:rPr>
                 <w:sz w:val="16"/>
               </w:rPr>
-              <w:t xml:space="preserve">&lt;Land&gt; are shuffled. </w:t>
+              <w:t>&lt;Land&gt; with the 32 Land objects.</w:t>
             </w:r>
           </w:p>
         </w:tc>
@@ -651,7 +649,7 @@
               <w:rPr>
                 <w:sz w:val="16"/>
               </w:rPr>
-              <w:t xml:space="preserve">The Land objects inside the </w:t>
+              <w:t xml:space="preserve">Returns the </w:t>
             </w:r>
             <w:proofErr w:type="spellStart"/>
             <w:r>
@@ -665,7 +663,7 @@
               <w:rPr>
                 <w:sz w:val="16"/>
               </w:rPr>
-              <w:t>&lt;Land&gt; are shuffled.</w:t>
+              <w:t>&lt;Land&gt; with the 32 Land objects.</w:t>
             </w:r>
           </w:p>
         </w:tc>
@@ -707,18 +705,26 @@
               </w:rPr>
             </w:pPr>
             <w:proofErr w:type="spellStart"/>
-            <w:r>
-              <w:rPr>
-                <w:sz w:val="16"/>
-              </w:rPr>
-              <w:t>initializeCards</w:t>
-            </w:r>
-            <w:proofErr w:type="spellEnd"/>
-            <w:r>
-              <w:rPr>
-                <w:sz w:val="16"/>
-              </w:rPr>
-              <w:t>()</w:t>
+            <w:proofErr w:type="gramStart"/>
+            <w:r>
+              <w:rPr>
+                <w:sz w:val="16"/>
+              </w:rPr>
+              <w:t>getBank</w:t>
+            </w:r>
+            <w:proofErr w:type="spellEnd"/>
+            <w:r>
+              <w:rPr>
+                <w:sz w:val="16"/>
+              </w:rPr>
+              <w:t>(</w:t>
+            </w:r>
+            <w:proofErr w:type="gramEnd"/>
+            <w:r>
+              <w:rPr>
+                <w:sz w:val="16"/>
+              </w:rPr>
+              <w:t>)</w:t>
             </w:r>
           </w:p>
         </w:tc>
@@ -738,7 +744,7 @@
               <w:rPr>
                 <w:sz w:val="16"/>
               </w:rPr>
-              <w:t>N/A</w:t>
+              <w:t>-</w:t>
             </w:r>
           </w:p>
         </w:tc>
@@ -758,14 +764,16 @@
               <w:rPr>
                 <w:sz w:val="16"/>
               </w:rPr>
-              <w:t xml:space="preserve">This method </w:t>
-            </w:r>
-            <w:r>
-              <w:rPr>
-                <w:sz w:val="16"/>
-              </w:rPr>
-              <w:t>creates the Card objects that will be used by the Players on the board</w:t>
-            </w:r>
+              <w:t xml:space="preserve">This method returns the People bank object in the </w:t>
+            </w:r>
+            <w:proofErr w:type="spellStart"/>
+            <w:r>
+              <w:rPr>
+                <w:sz w:val="16"/>
+              </w:rPr>
+              <w:t>GameBoard</w:t>
+            </w:r>
+            <w:proofErr w:type="spellEnd"/>
           </w:p>
         </w:tc>
         <w:tc>
@@ -800,12 +808,6 @@
                 <w:sz w:val="16"/>
               </w:rPr>
             </w:pPr>
-            <w:r>
-              <w:rPr>
-                <w:sz w:val="16"/>
-              </w:rPr>
-              <w:t xml:space="preserve">The method is called when a </w:t>
-            </w:r>
             <w:proofErr w:type="spellStart"/>
             <w:r>
               <w:rPr>
@@ -818,7 +820,7 @@
               <w:rPr>
                 <w:sz w:val="16"/>
               </w:rPr>
-              <w:t xml:space="preserve"> object is created.</w:t>
+              <w:t xml:space="preserve"> contains a People bank.</w:t>
             </w:r>
           </w:p>
         </w:tc>
@@ -838,7 +840,7 @@
               <w:rPr>
                 <w:sz w:val="16"/>
               </w:rPr>
-              <w:t>28 Card objects are created with a random arrangement of cards per Card group.</w:t>
+              <w:t>Returns the People bank.</w:t>
             </w:r>
           </w:p>
         </w:tc>
@@ -858,7 +860,19 @@
               <w:rPr>
                 <w:sz w:val="16"/>
               </w:rPr>
-              <w:t>28 Card objects are created with a random arrangement of cards per Card group.</w:t>
+              <w:t xml:space="preserve">Returns the People </w:t>
+            </w:r>
+            <w:r>
+              <w:rPr>
+                <w:sz w:val="16"/>
+              </w:rPr>
+              <w:t>b</w:t>
+            </w:r>
+            <w:r>
+              <w:rPr>
+                <w:sz w:val="16"/>
+              </w:rPr>
+              <w:t>ank.</w:t>
             </w:r>
           </w:p>
         </w:tc>
@@ -900,18 +914,26 @@
               </w:rPr>
             </w:pPr>
             <w:proofErr w:type="spellStart"/>
-            <w:r>
-              <w:rPr>
-                <w:sz w:val="16"/>
-              </w:rPr>
-              <w:t>initializePlayers</w:t>
-            </w:r>
-            <w:proofErr w:type="spellEnd"/>
-            <w:r>
-              <w:rPr>
-                <w:sz w:val="16"/>
-              </w:rPr>
-              <w:t>()</w:t>
+            <w:proofErr w:type="gramStart"/>
+            <w:r>
+              <w:rPr>
+                <w:sz w:val="16"/>
+              </w:rPr>
+              <w:t>getIsWin</w:t>
+            </w:r>
+            <w:proofErr w:type="spellEnd"/>
+            <w:r>
+              <w:rPr>
+                <w:sz w:val="16"/>
+              </w:rPr>
+              <w:t>(</w:t>
+            </w:r>
+            <w:proofErr w:type="gramEnd"/>
+            <w:r>
+              <w:rPr>
+                <w:sz w:val="16"/>
+              </w:rPr>
+              <w:t>)</w:t>
             </w:r>
           </w:p>
         </w:tc>
@@ -927,33 +949,11 @@
                 <w:sz w:val="16"/>
               </w:rPr>
             </w:pPr>
-            <w:proofErr w:type="spellStart"/>
-            <w:r>
-              <w:rPr>
-                <w:sz w:val="16"/>
-              </w:rPr>
-              <w:t>strPlayers</w:t>
-            </w:r>
-            <w:proofErr w:type="spellEnd"/>
-            <w:r>
-              <w:rPr>
-                <w:sz w:val="16"/>
-              </w:rPr>
-              <w:t xml:space="preserve"> – </w:t>
-            </w:r>
-            <w:proofErr w:type="spellStart"/>
-            <w:r>
-              <w:rPr>
-                <w:sz w:val="16"/>
-              </w:rPr>
-              <w:t>ArrayList</w:t>
-            </w:r>
-            <w:proofErr w:type="spellEnd"/>
-            <w:r>
-              <w:rPr>
-                <w:sz w:val="16"/>
-              </w:rPr>
-              <w:t>&lt;String&gt; which contains the String names of the players of the game</w:t>
+            <w:r>
+              <w:rPr>
+                <w:sz w:val="16"/>
+              </w:rPr>
+              <w:t>-</w:t>
             </w:r>
           </w:p>
         </w:tc>
@@ -973,27 +973,21 @@
               <w:rPr>
                 <w:sz w:val="16"/>
               </w:rPr>
-              <w:t xml:space="preserve">This method uses the </w:t>
-            </w:r>
-            <w:proofErr w:type="spellStart"/>
-            <w:r>
-              <w:rPr>
-                <w:sz w:val="16"/>
-              </w:rPr>
-              <w:t>ArrayList</w:t>
-            </w:r>
-            <w:proofErr w:type="spellEnd"/>
-            <w:r>
-              <w:rPr>
-                <w:sz w:val="16"/>
-              </w:rPr>
-              <w:t xml:space="preserve"> from the parameter to initialize the bank, and the Player objects. Afterwards, their </w:t>
-            </w:r>
-            <w:r>
-              <w:rPr>
-                <w:sz w:val="16"/>
-              </w:rPr>
-              <w:t>turn order is randomized.</w:t>
+              <w:t xml:space="preserve">This method returns the game state of the </w:t>
+            </w:r>
+            <w:proofErr w:type="spellStart"/>
+            <w:r>
+              <w:rPr>
+                <w:sz w:val="16"/>
+              </w:rPr>
+              <w:t>GameBoard</w:t>
+            </w:r>
+            <w:proofErr w:type="spellEnd"/>
+            <w:r>
+              <w:rPr>
+                <w:sz w:val="16"/>
+              </w:rPr>
+              <w:t>. If the game is ongoing it returns false, otherwise it returns true.</w:t>
             </w:r>
           </w:p>
         </w:tc>
@@ -1029,29 +1023,19 @@
                 <w:sz w:val="16"/>
               </w:rPr>
             </w:pPr>
-            <w:r>
-              <w:rPr>
-                <w:sz w:val="16"/>
-              </w:rPr>
-              <w:t xml:space="preserve">The method is called </w:t>
-            </w:r>
-            <w:r>
-              <w:rPr>
-                <w:sz w:val="16"/>
-              </w:rPr>
-              <w:t xml:space="preserve">when the players have supplied their </w:t>
-            </w:r>
-            <w:r>
-              <w:rPr>
-                <w:sz w:val="16"/>
-              </w:rPr>
-              <w:t>in-game</w:t>
-            </w:r>
-            <w:r>
-              <w:rPr>
-                <w:sz w:val="16"/>
-              </w:rPr>
-              <w:t xml:space="preserve"> names.</w:t>
+            <w:proofErr w:type="spellStart"/>
+            <w:r>
+              <w:rPr>
+                <w:sz w:val="16"/>
+              </w:rPr>
+              <w:t>GameBoard</w:t>
+            </w:r>
+            <w:proofErr w:type="spellEnd"/>
+            <w:r>
+              <w:rPr>
+                <w:sz w:val="16"/>
+              </w:rPr>
+              <w:t xml:space="preserve"> game is ongoing.</w:t>
             </w:r>
           </w:p>
         </w:tc>
@@ -1071,7 +1055,13 @@
               <w:rPr>
                 <w:sz w:val="16"/>
               </w:rPr>
-              <w:t>The corresponding Player objects are created which will play in the game. Their orders are also randomized.</w:t>
+              <w:t>Return true</w:t>
+            </w:r>
+            <w:r>
+              <w:rPr>
+                <w:sz w:val="16"/>
+              </w:rPr>
+              <w:t>.</w:t>
             </w:r>
           </w:p>
         </w:tc>
@@ -1091,7 +1081,13 @@
               <w:rPr>
                 <w:sz w:val="16"/>
               </w:rPr>
-              <w:t>The corresponding Player objects are created which will play in the game. Their orders are also randomized.</w:t>
+              <w:t>Return true</w:t>
+            </w:r>
+            <w:r>
+              <w:rPr>
+                <w:sz w:val="16"/>
+              </w:rPr>
+              <w:t>.</w:t>
             </w:r>
           </w:p>
         </w:tc>
@@ -1132,20 +1128,6 @@
                 <w:sz w:val="16"/>
               </w:rPr>
             </w:pPr>
-            <w:proofErr w:type="spellStart"/>
-            <w:r>
-              <w:rPr>
-                <w:sz w:val="16"/>
-              </w:rPr>
-              <w:t>isCompleteSet</w:t>
-            </w:r>
-            <w:proofErr w:type="spellEnd"/>
-            <w:r>
-              <w:rPr>
-                <w:sz w:val="16"/>
-              </w:rPr>
-              <w:t>()</w:t>
-            </w:r>
           </w:p>
         </w:tc>
         <w:tc>
@@ -1160,12 +1142,6 @@
                 <w:sz w:val="16"/>
               </w:rPr>
             </w:pPr>
-            <w:r>
-              <w:rPr>
-                <w:sz w:val="16"/>
-              </w:rPr>
-              <w:t>N/A</w:t>
-            </w:r>
           </w:p>
         </w:tc>
         <w:tc>
@@ -1180,38 +1156,6 @@
                 <w:sz w:val="16"/>
               </w:rPr>
             </w:pPr>
-            <w:r>
-              <w:rPr>
-                <w:sz w:val="16"/>
-              </w:rPr>
-              <w:t xml:space="preserve">This method checks the owned </w:t>
-            </w:r>
-            <w:proofErr w:type="spellStart"/>
-            <w:r>
-              <w:rPr>
-                <w:sz w:val="16"/>
-              </w:rPr>
-              <w:t>Ownables</w:t>
-            </w:r>
-            <w:proofErr w:type="spellEnd"/>
-            <w:r>
-              <w:rPr>
-                <w:sz w:val="16"/>
-              </w:rPr>
-              <w:t xml:space="preserve"> of the Players</w:t>
-            </w:r>
-            <w:r>
-              <w:rPr>
-                <w:sz w:val="16"/>
-              </w:rPr>
-              <w:t>. It returns true if a player has reached two full sets. It returns false otherwise.</w:t>
-            </w:r>
-            <w:r>
-              <w:rPr>
-                <w:sz w:val="16"/>
-              </w:rPr>
-              <w:t xml:space="preserve"> </w:t>
-            </w:r>
           </w:p>
         </w:tc>
         <w:tc>
@@ -1230,7 +1174,7 @@
               <w:rPr>
                 <w:sz w:val="16"/>
               </w:rPr>
-              <w:t>1</w:t>
+              <w:t>2</w:t>
             </w:r>
           </w:p>
         </w:tc>
@@ -1246,24 +1190,31 @@
                 <w:sz w:val="16"/>
               </w:rPr>
             </w:pPr>
-            <w:r>
-              <w:rPr>
-                <w:sz w:val="16"/>
-              </w:rPr>
-              <w:t xml:space="preserve">The method is called with </w:t>
-            </w:r>
-            <w:r>
-              <w:rPr>
-                <w:color w:val="FF0000"/>
-                <w:sz w:val="16"/>
-              </w:rPr>
-              <w:t xml:space="preserve">no player </w:t>
-            </w:r>
-            <w:r>
-              <w:rPr>
-                <w:sz w:val="16"/>
-              </w:rPr>
-              <w:t>having 2 complete sets.</w:t>
+            <w:proofErr w:type="spellStart"/>
+            <w:r>
+              <w:rPr>
+                <w:sz w:val="16"/>
+              </w:rPr>
+              <w:t>GameBoard</w:t>
+            </w:r>
+            <w:proofErr w:type="spellEnd"/>
+            <w:r>
+              <w:rPr>
+                <w:sz w:val="16"/>
+              </w:rPr>
+              <w:t xml:space="preserve"> game</w:t>
+            </w:r>
+            <w:r>
+              <w:rPr>
+                <w:sz w:val="16"/>
+              </w:rPr>
+              <w:t xml:space="preserve"> has ended</w:t>
+            </w:r>
+            <w:r>
+              <w:rPr>
+                <w:sz w:val="16"/>
+              </w:rPr>
+              <w:t>.</w:t>
             </w:r>
           </w:p>
         </w:tc>
@@ -1283,7 +1234,7 @@
               <w:rPr>
                 <w:sz w:val="16"/>
               </w:rPr>
-              <w:t>The method returns false.</w:t>
+              <w:t>Returns false</w:t>
             </w:r>
           </w:p>
         </w:tc>
@@ -1303,7 +1254,7 @@
               <w:rPr>
                 <w:sz w:val="16"/>
               </w:rPr>
-              <w:t>The method returns false.</w:t>
+              <w:t>Returns false.</w:t>
             </w:r>
           </w:p>
         </w:tc>
@@ -1344,6 +1295,28 @@
                 <w:sz w:val="16"/>
               </w:rPr>
             </w:pPr>
+            <w:proofErr w:type="spellStart"/>
+            <w:proofErr w:type="gramStart"/>
+            <w:r>
+              <w:rPr>
+                <w:sz w:val="16"/>
+              </w:rPr>
+              <w:t>getEvents</w:t>
+            </w:r>
+            <w:proofErr w:type="spellEnd"/>
+            <w:r>
+              <w:rPr>
+                <w:sz w:val="16"/>
+              </w:rPr>
+              <w:t>(</w:t>
+            </w:r>
+            <w:proofErr w:type="gramEnd"/>
+            <w:r>
+              <w:rPr>
+                <w:sz w:val="16"/>
+              </w:rPr>
+              <w:t>)</w:t>
+            </w:r>
           </w:p>
         </w:tc>
         <w:tc>
@@ -1358,6 +1331,12 @@
                 <w:sz w:val="16"/>
               </w:rPr>
             </w:pPr>
+            <w:r>
+              <w:rPr>
+                <w:sz w:val="16"/>
+              </w:rPr>
+              <w:t>-</w:t>
+            </w:r>
           </w:p>
         </w:tc>
         <w:tc>
@@ -1372,6 +1351,40 @@
                 <w:sz w:val="16"/>
               </w:rPr>
             </w:pPr>
+            <w:r>
+              <w:rPr>
+                <w:sz w:val="16"/>
+              </w:rPr>
+              <w:t xml:space="preserve">This method returns the </w:t>
+            </w:r>
+            <w:proofErr w:type="spellStart"/>
+            <w:r>
+              <w:rPr>
+                <w:sz w:val="16"/>
+              </w:rPr>
+              <w:t>ArrayList</w:t>
+            </w:r>
+            <w:proofErr w:type="spellEnd"/>
+            <w:r>
+              <w:rPr>
+                <w:sz w:val="16"/>
+              </w:rPr>
+              <w:t xml:space="preserve">&lt;String&gt; which contains the details of the events that have happened inside the </w:t>
+            </w:r>
+            <w:proofErr w:type="spellStart"/>
+            <w:r>
+              <w:rPr>
+                <w:sz w:val="16"/>
+              </w:rPr>
+              <w:t>GameBoard</w:t>
+            </w:r>
+            <w:proofErr w:type="spellEnd"/>
+            <w:r>
+              <w:rPr>
+                <w:sz w:val="16"/>
+              </w:rPr>
+              <w:t>.</w:t>
+            </w:r>
           </w:p>
         </w:tc>
         <w:tc>
@@ -1390,7 +1403,7 @@
               <w:rPr>
                 <w:sz w:val="16"/>
               </w:rPr>
-              <w:t>2</w:t>
+              <w:t>1</w:t>
             </w:r>
           </w:p>
         </w:tc>
@@ -1406,61 +1419,19 @@
                 <w:sz w:val="16"/>
               </w:rPr>
             </w:pPr>
-            <w:r>
-              <w:rPr>
-                <w:sz w:val="16"/>
-              </w:rPr>
-              <w:t>The method is called</w:t>
-            </w:r>
-            <w:r>
-              <w:rPr>
-                <w:sz w:val="16"/>
-              </w:rPr>
-              <w:t xml:space="preserve"> and</w:t>
-            </w:r>
-            <w:r>
-              <w:rPr>
-                <w:sz w:val="16"/>
-              </w:rPr>
-              <w:t xml:space="preserve"> </w:t>
-            </w:r>
-            <w:r>
-              <w:rPr>
-                <w:color w:val="FF0000"/>
-                <w:sz w:val="16"/>
-              </w:rPr>
-              <w:t>a player</w:t>
-            </w:r>
-            <w:r>
-              <w:rPr>
-                <w:color w:val="FF0000"/>
-                <w:sz w:val="16"/>
-              </w:rPr>
-              <w:t xml:space="preserve"> </w:t>
-            </w:r>
-            <w:r>
-              <w:rPr>
-                <w:sz w:val="16"/>
-              </w:rPr>
-              <w:t>has</w:t>
-            </w:r>
-            <w:r>
-              <w:rPr>
-                <w:sz w:val="16"/>
-              </w:rPr>
-              <w:t xml:space="preserve"> </w:t>
-            </w:r>
-            <w:r>
-              <w:rPr>
-                <w:sz w:val="16"/>
-              </w:rPr>
-              <w:t>1</w:t>
-            </w:r>
-            <w:r>
-              <w:rPr>
-                <w:sz w:val="16"/>
-              </w:rPr>
-              <w:t xml:space="preserve"> complete sets.</w:t>
+            <w:proofErr w:type="spellStart"/>
+            <w:r>
+              <w:rPr>
+                <w:sz w:val="16"/>
+              </w:rPr>
+              <w:t>GameBoard</w:t>
+            </w:r>
+            <w:proofErr w:type="spellEnd"/>
+            <w:r>
+              <w:rPr>
+                <w:sz w:val="16"/>
+              </w:rPr>
+              <w:t xml:space="preserve"> does not contain any events yet.</w:t>
             </w:r>
           </w:p>
         </w:tc>
@@ -1480,7 +1451,21 @@
               <w:rPr>
                 <w:sz w:val="16"/>
               </w:rPr>
-              <w:t>The method returns false.</w:t>
+              <w:t xml:space="preserve">Returns an empty </w:t>
+            </w:r>
+            <w:proofErr w:type="spellStart"/>
+            <w:r>
+              <w:rPr>
+                <w:sz w:val="16"/>
+              </w:rPr>
+              <w:t>ArrayList</w:t>
+            </w:r>
+            <w:proofErr w:type="spellEnd"/>
+            <w:r>
+              <w:rPr>
+                <w:sz w:val="16"/>
+              </w:rPr>
+              <w:t>&lt;String&gt;</w:t>
             </w:r>
           </w:p>
         </w:tc>
@@ -1500,7 +1485,21 @@
               <w:rPr>
                 <w:sz w:val="16"/>
               </w:rPr>
-              <w:t>The method returns false.</w:t>
+              <w:t xml:space="preserve">Returns an empty </w:t>
+            </w:r>
+            <w:proofErr w:type="spellStart"/>
+            <w:r>
+              <w:rPr>
+                <w:sz w:val="16"/>
+              </w:rPr>
+              <w:t>ArrayList</w:t>
+            </w:r>
+            <w:proofErr w:type="spellEnd"/>
+            <w:r>
+              <w:rPr>
+                <w:sz w:val="16"/>
+              </w:rPr>
+              <w:t>&lt;String&gt;</w:t>
             </w:r>
           </w:p>
         </w:tc>
@@ -1587,7 +1586,7 @@
               <w:rPr>
                 <w:sz w:val="16"/>
               </w:rPr>
-              <w:t>3</w:t>
+              <w:t>2</w:t>
             </w:r>
           </w:p>
         </w:tc>
@@ -1603,37 +1602,19 @@
                 <w:sz w:val="16"/>
               </w:rPr>
             </w:pPr>
-            <w:r>
-              <w:rPr>
-                <w:sz w:val="16"/>
-              </w:rPr>
-              <w:t xml:space="preserve">The method is called and </w:t>
-            </w:r>
-            <w:r>
-              <w:rPr>
-                <w:color w:val="FF0000"/>
-                <w:sz w:val="16"/>
-              </w:rPr>
-              <w:t>a player</w:t>
-            </w:r>
-            <w:r>
-              <w:rPr>
-                <w:color w:val="FF0000"/>
-                <w:sz w:val="16"/>
-              </w:rPr>
-              <w:t xml:space="preserve"> </w:t>
-            </w:r>
-            <w:r>
-              <w:rPr>
-                <w:sz w:val="16"/>
-              </w:rPr>
-              <w:t>has</w:t>
-            </w:r>
-            <w:r>
-              <w:rPr>
-                <w:sz w:val="16"/>
-              </w:rPr>
-              <w:t xml:space="preserve"> 2 complete sets.</w:t>
+            <w:proofErr w:type="spellStart"/>
+            <w:r>
+              <w:rPr>
+                <w:sz w:val="16"/>
+              </w:rPr>
+              <w:t>GameBoard</w:t>
+            </w:r>
+            <w:proofErr w:type="spellEnd"/>
+            <w:r>
+              <w:rPr>
+                <w:sz w:val="16"/>
+              </w:rPr>
+              <w:t xml:space="preserve"> has progressed and the players have played and are playing the game.</w:t>
             </w:r>
           </w:p>
         </w:tc>
@@ -1653,19 +1634,21 @@
               <w:rPr>
                 <w:sz w:val="16"/>
               </w:rPr>
-              <w:t>The method returns</w:t>
-            </w:r>
-            <w:r>
-              <w:rPr>
-                <w:sz w:val="16"/>
-              </w:rPr>
-              <w:t xml:space="preserve"> true</w:t>
-            </w:r>
-            <w:r>
-              <w:rPr>
-                <w:sz w:val="16"/>
-              </w:rPr>
-              <w:t>.</w:t>
+              <w:t xml:space="preserve">Returns an </w:t>
+            </w:r>
+            <w:proofErr w:type="spellStart"/>
+            <w:r>
+              <w:rPr>
+                <w:sz w:val="16"/>
+              </w:rPr>
+              <w:t>ArrayList</w:t>
+            </w:r>
+            <w:proofErr w:type="spellEnd"/>
+            <w:r>
+              <w:rPr>
+                <w:sz w:val="16"/>
+              </w:rPr>
+              <w:t>&lt;String&gt; of the events thus far.</w:t>
             </w:r>
           </w:p>
         </w:tc>
@@ -1685,10 +1668,22 @@
               <w:rPr>
                 <w:sz w:val="16"/>
               </w:rPr>
-              <w:t>The method returns true.</w:t>
-            </w:r>
-            <w:bookmarkStart w:id="0" w:name="_GoBack"/>
-            <w:bookmarkEnd w:id="0"/>
+              <w:t xml:space="preserve">Returns an </w:t>
+            </w:r>
+            <w:proofErr w:type="spellStart"/>
+            <w:r>
+              <w:rPr>
+                <w:sz w:val="16"/>
+              </w:rPr>
+              <w:t>ArrayList</w:t>
+            </w:r>
+            <w:proofErr w:type="spellEnd"/>
+            <w:r>
+              <w:rPr>
+                <w:sz w:val="16"/>
+              </w:rPr>
+              <w:t>&lt;String&gt; of the events thus far.</w:t>
+            </w:r>
           </w:p>
         </w:tc>
         <w:tc>
@@ -1729,18 +1724,26 @@
               </w:rPr>
             </w:pPr>
             <w:proofErr w:type="spellStart"/>
-            <w:r>
-              <w:rPr>
-                <w:sz w:val="16"/>
-              </w:rPr>
-              <w:t>drawChance</w:t>
-            </w:r>
-            <w:proofErr w:type="spellEnd"/>
-            <w:r>
-              <w:rPr>
-                <w:sz w:val="16"/>
-              </w:rPr>
-              <w:t>()</w:t>
+            <w:proofErr w:type="gramStart"/>
+            <w:r>
+              <w:rPr>
+                <w:sz w:val="16"/>
+              </w:rPr>
+              <w:t>setIsWin</w:t>
+            </w:r>
+            <w:proofErr w:type="spellEnd"/>
+            <w:r>
+              <w:rPr>
+                <w:sz w:val="16"/>
+              </w:rPr>
+              <w:t>(</w:t>
+            </w:r>
+            <w:proofErr w:type="gramEnd"/>
+            <w:r>
+              <w:rPr>
+                <w:sz w:val="16"/>
+              </w:rPr>
+              <w:t>)</w:t>
             </w:r>
           </w:p>
         </w:tc>
@@ -1760,7 +1763,7 @@
               <w:rPr>
                 <w:sz w:val="16"/>
               </w:rPr>
-              <w:t>N/A</w:t>
+              <w:t xml:space="preserve">value – Boolean to set </w:t>
             </w:r>
           </w:p>
         </w:tc>
@@ -1780,7 +1783,27 @@
               <w:rPr>
                 <w:sz w:val="16"/>
               </w:rPr>
-              <w:t>This method returns a Card drawn from the card pile. If the card pile is empty then it shuffles the discard pile into the card pile and draws.</w:t>
+              <w:t xml:space="preserve">This method sets the state of the </w:t>
+            </w:r>
+            <w:proofErr w:type="spellStart"/>
+            <w:r>
+              <w:rPr>
+                <w:sz w:val="16"/>
+              </w:rPr>
+              <w:t>GameBoard</w:t>
+            </w:r>
+            <w:proofErr w:type="spellEnd"/>
+            <w:r>
+              <w:rPr>
+                <w:sz w:val="16"/>
+              </w:rPr>
+              <w:t xml:space="preserve"> based on the parameter</w:t>
+            </w:r>
+            <w:r>
+              <w:rPr>
+                <w:sz w:val="16"/>
+              </w:rPr>
+              <w:t xml:space="preserve">. </w:t>
             </w:r>
           </w:p>
         </w:tc>
@@ -1820,15 +1843,378 @@
               <w:rPr>
                 <w:sz w:val="16"/>
               </w:rPr>
-              <w:t xml:space="preserve">The method is called and the card pile is </w:t>
-            </w:r>
-            <w:r>
-              <w:rPr>
-                <w:color w:val="FF0000"/>
-                <w:sz w:val="16"/>
-              </w:rPr>
-              <w:t>not empty</w:t>
-            </w:r>
+              <w:t xml:space="preserve">Method is called to set the </w:t>
+            </w:r>
+            <w:proofErr w:type="spellStart"/>
+            <w:r>
+              <w:rPr>
+                <w:sz w:val="16"/>
+              </w:rPr>
+              <w:t>IsWin</w:t>
+            </w:r>
+            <w:proofErr w:type="spellEnd"/>
+            <w:r>
+              <w:rPr>
+                <w:sz w:val="16"/>
+              </w:rPr>
+              <w:t xml:space="preserve"> state to true.</w:t>
+            </w:r>
+          </w:p>
+        </w:tc>
+        <w:tc>
+          <w:tcPr>
+            <w:tcW w:w="1785" w:type="dxa"/>
+            <w:vAlign w:val="center"/>
+          </w:tcPr>
+          <w:p>
+            <w:pPr>
+              <w:jc w:val="center"/>
+              <w:rPr>
+                <w:sz w:val="16"/>
+              </w:rPr>
+            </w:pPr>
+            <w:proofErr w:type="spellStart"/>
+            <w:r>
+              <w:rPr>
+                <w:sz w:val="16"/>
+              </w:rPr>
+              <w:t>GameBoard</w:t>
+            </w:r>
+            <w:proofErr w:type="spellEnd"/>
+            <w:r>
+              <w:rPr>
+                <w:sz w:val="16"/>
+              </w:rPr>
+              <w:t xml:space="preserve"> </w:t>
+            </w:r>
+            <w:proofErr w:type="spellStart"/>
+            <w:r>
+              <w:rPr>
+                <w:sz w:val="16"/>
+              </w:rPr>
+              <w:t>IsWin</w:t>
+            </w:r>
+            <w:proofErr w:type="spellEnd"/>
+            <w:r>
+              <w:rPr>
+                <w:sz w:val="16"/>
+              </w:rPr>
+              <w:t xml:space="preserve"> is now true.</w:t>
+            </w:r>
+          </w:p>
+        </w:tc>
+        <w:tc>
+          <w:tcPr>
+            <w:tcW w:w="1785" w:type="dxa"/>
+            <w:vAlign w:val="center"/>
+          </w:tcPr>
+          <w:p>
+            <w:pPr>
+              <w:jc w:val="center"/>
+              <w:rPr>
+                <w:sz w:val="16"/>
+              </w:rPr>
+            </w:pPr>
+            <w:proofErr w:type="spellStart"/>
+            <w:r>
+              <w:rPr>
+                <w:sz w:val="16"/>
+              </w:rPr>
+              <w:t>GameBoard</w:t>
+            </w:r>
+            <w:proofErr w:type="spellEnd"/>
+            <w:r>
+              <w:rPr>
+                <w:sz w:val="16"/>
+              </w:rPr>
+              <w:t xml:space="preserve"> </w:t>
+            </w:r>
+            <w:proofErr w:type="spellStart"/>
+            <w:r>
+              <w:rPr>
+                <w:sz w:val="16"/>
+              </w:rPr>
+              <w:t>IsWin</w:t>
+            </w:r>
+            <w:proofErr w:type="spellEnd"/>
+            <w:r>
+              <w:rPr>
+                <w:sz w:val="16"/>
+              </w:rPr>
+              <w:t xml:space="preserve"> is now true.</w:t>
+            </w:r>
+          </w:p>
+        </w:tc>
+        <w:tc>
+          <w:tcPr>
+            <w:tcW w:w="1166" w:type="dxa"/>
+            <w:vAlign w:val="center"/>
+          </w:tcPr>
+          <w:p>
+            <w:pPr>
+              <w:jc w:val="center"/>
+              <w:rPr>
+                <w:sz w:val="16"/>
+              </w:rPr>
+            </w:pPr>
+            <w:r>
+              <w:rPr>
+                <w:sz w:val="16"/>
+              </w:rPr>
+              <w:t>P</w:t>
+            </w:r>
+          </w:p>
+        </w:tc>
+      </w:tr>
+    </w:tbl>
+    <w:p>
+      <w:r>
+        <w:br w:type="page"/>
+      </w:r>
+      <w:bookmarkStart w:id="0" w:name="_GoBack"/>
+      <w:bookmarkEnd w:id="0"/>
+    </w:p>
+    <w:tbl>
+      <w:tblPr>
+        <w:tblStyle w:val="TableGrid"/>
+        <w:tblW w:w="13036" w:type="dxa"/>
+        <w:tblLook w:val="04A0" w:firstRow="1" w:lastRow="0" w:firstColumn="1" w:lastColumn="0" w:noHBand="0" w:noVBand="1"/>
+      </w:tblPr>
+      <w:tblGrid>
+        <w:gridCol w:w="1342"/>
+        <w:gridCol w:w="2404"/>
+        <w:gridCol w:w="1975"/>
+        <w:gridCol w:w="798"/>
+        <w:gridCol w:w="1781"/>
+        <w:gridCol w:w="1785"/>
+        <w:gridCol w:w="1785"/>
+        <w:gridCol w:w="1166"/>
+      </w:tblGrid>
+      <w:tr>
+        <w:trPr>
+          <w:trHeight w:val="776"/>
+        </w:trPr>
+        <w:tc>
+          <w:tcPr>
+            <w:tcW w:w="1342" w:type="dxa"/>
+            <w:vAlign w:val="center"/>
+          </w:tcPr>
+          <w:p>
+            <w:pPr>
+              <w:jc w:val="center"/>
+              <w:rPr>
+                <w:sz w:val="16"/>
+              </w:rPr>
+            </w:pPr>
+            <w:proofErr w:type="spellStart"/>
+            <w:proofErr w:type="gramStart"/>
+            <w:r>
+              <w:rPr>
+                <w:sz w:val="16"/>
+              </w:rPr>
+              <w:lastRenderedPageBreak/>
+              <w:t>setLand</w:t>
+            </w:r>
+            <w:proofErr w:type="spellEnd"/>
+            <w:r>
+              <w:rPr>
+                <w:sz w:val="16"/>
+              </w:rPr>
+              <w:t>(</w:t>
+            </w:r>
+            <w:proofErr w:type="gramEnd"/>
+            <w:r>
+              <w:rPr>
+                <w:sz w:val="16"/>
+              </w:rPr>
+              <w:t>)</w:t>
+            </w:r>
+          </w:p>
+        </w:tc>
+        <w:tc>
+          <w:tcPr>
+            <w:tcW w:w="2404" w:type="dxa"/>
+            <w:vAlign w:val="center"/>
+          </w:tcPr>
+          <w:p>
+            <w:pPr>
+              <w:jc w:val="center"/>
+              <w:rPr>
+                <w:sz w:val="16"/>
+              </w:rPr>
+            </w:pPr>
+            <w:proofErr w:type="spellStart"/>
+            <w:r>
+              <w:rPr>
+                <w:sz w:val="16"/>
+              </w:rPr>
+              <w:t>newLand</w:t>
+            </w:r>
+            <w:proofErr w:type="spellEnd"/>
+            <w:r>
+              <w:rPr>
+                <w:sz w:val="16"/>
+              </w:rPr>
+              <w:t xml:space="preserve"> – </w:t>
+            </w:r>
+            <w:proofErr w:type="spellStart"/>
+            <w:r>
+              <w:rPr>
+                <w:sz w:val="16"/>
+              </w:rPr>
+              <w:t>ArrayList</w:t>
+            </w:r>
+            <w:proofErr w:type="spellEnd"/>
+            <w:r>
+              <w:rPr>
+                <w:sz w:val="16"/>
+              </w:rPr>
+              <w:t xml:space="preserve">&lt;Land&gt; to set to the Land stored inside the </w:t>
+            </w:r>
+            <w:proofErr w:type="spellStart"/>
+            <w:r>
+              <w:rPr>
+                <w:sz w:val="16"/>
+              </w:rPr>
+              <w:t>GameBoard</w:t>
+            </w:r>
+            <w:proofErr w:type="spellEnd"/>
+          </w:p>
+        </w:tc>
+        <w:tc>
+          <w:tcPr>
+            <w:tcW w:w="1975" w:type="dxa"/>
+            <w:vAlign w:val="center"/>
+          </w:tcPr>
+          <w:p>
+            <w:pPr>
+              <w:jc w:val="center"/>
+              <w:rPr>
+                <w:sz w:val="16"/>
+              </w:rPr>
+            </w:pPr>
+            <w:r>
+              <w:rPr>
+                <w:sz w:val="16"/>
+              </w:rPr>
+              <w:t>This method sets the</w:t>
+            </w:r>
+            <w:r>
+              <w:rPr>
+                <w:sz w:val="16"/>
+              </w:rPr>
+              <w:t xml:space="preserve"> </w:t>
+            </w:r>
+            <w:proofErr w:type="spellStart"/>
+            <w:r>
+              <w:rPr>
+                <w:sz w:val="16"/>
+              </w:rPr>
+              <w:t>ArrayList</w:t>
+            </w:r>
+            <w:proofErr w:type="spellEnd"/>
+            <w:r>
+              <w:rPr>
+                <w:sz w:val="16"/>
+              </w:rPr>
+              <w:t>&lt;Land</w:t>
+            </w:r>
+            <w:r>
+              <w:rPr>
+                <w:sz w:val="16"/>
+              </w:rPr>
+              <w:t>&gt; provided</w:t>
+            </w:r>
+            <w:r>
+              <w:rPr>
+                <w:sz w:val="16"/>
+              </w:rPr>
+              <w:t xml:space="preserve"> in the parameter to the </w:t>
+            </w:r>
+            <w:proofErr w:type="spellStart"/>
+            <w:r>
+              <w:rPr>
+                <w:sz w:val="16"/>
+              </w:rPr>
+              <w:t>ArrayList</w:t>
+            </w:r>
+            <w:proofErr w:type="spellEnd"/>
+            <w:r>
+              <w:rPr>
+                <w:sz w:val="16"/>
+              </w:rPr>
+              <w:t xml:space="preserve">&lt;Land&gt; in the </w:t>
+            </w:r>
+            <w:proofErr w:type="spellStart"/>
+            <w:r>
+              <w:rPr>
+                <w:sz w:val="16"/>
+              </w:rPr>
+              <w:t>GameBoard</w:t>
+            </w:r>
+            <w:proofErr w:type="spellEnd"/>
+          </w:p>
+        </w:tc>
+        <w:tc>
+          <w:tcPr>
+            <w:tcW w:w="798" w:type="dxa"/>
+            <w:vAlign w:val="center"/>
+          </w:tcPr>
+          <w:p>
+            <w:pPr>
+              <w:jc w:val="center"/>
+              <w:rPr>
+                <w:sz w:val="16"/>
+              </w:rPr>
+            </w:pPr>
+            <w:r>
+              <w:rPr>
+                <w:sz w:val="16"/>
+              </w:rPr>
+              <w:t>1</w:t>
+            </w:r>
+          </w:p>
+        </w:tc>
+        <w:tc>
+          <w:tcPr>
+            <w:tcW w:w="1781" w:type="dxa"/>
+            <w:vAlign w:val="center"/>
+          </w:tcPr>
+          <w:p>
+            <w:pPr>
+              <w:jc w:val="center"/>
+              <w:rPr>
+                <w:sz w:val="16"/>
+              </w:rPr>
+            </w:pPr>
+            <w:r>
+              <w:rPr>
+                <w:sz w:val="16"/>
+              </w:rPr>
+              <w:t xml:space="preserve">Method is called to set a new </w:t>
+            </w:r>
+            <w:proofErr w:type="spellStart"/>
+            <w:r>
+              <w:rPr>
+                <w:sz w:val="16"/>
+              </w:rPr>
+              <w:t>ArrayList</w:t>
+            </w:r>
+            <w:proofErr w:type="spellEnd"/>
+            <w:r>
+              <w:rPr>
+                <w:sz w:val="16"/>
+              </w:rPr>
+              <w:t xml:space="preserve">&lt;Land&gt; to the </w:t>
+            </w:r>
+            <w:proofErr w:type="spellStart"/>
+            <w:r>
+              <w:rPr>
+                <w:sz w:val="16"/>
+              </w:rPr>
+              <w:t>GameBoard</w:t>
+            </w:r>
+            <w:proofErr w:type="spellEnd"/>
             <w:r>
               <w:rPr>
                 <w:sz w:val="16"/>
@@ -1853,13 +2239,35 @@
               <w:rPr>
                 <w:sz w:val="16"/>
               </w:rPr>
-              <w:t>The drawn Card is returned</w:t>
-            </w:r>
-            <w:r>
-              <w:rPr>
-                <w:sz w:val="16"/>
-              </w:rPr>
-              <w:t>.</w:t>
+              <w:t xml:space="preserve">The previous arrangement of Land is removed. The new </w:t>
+            </w:r>
+            <w:proofErr w:type="spellStart"/>
+            <w:r>
+              <w:rPr>
+                <w:sz w:val="16"/>
+              </w:rPr>
+              <w:t>ArrayList</w:t>
+            </w:r>
+            <w:proofErr w:type="spellEnd"/>
+            <w:r>
+              <w:rPr>
+                <w:sz w:val="16"/>
+              </w:rPr>
+              <w:t xml:space="preserve">&lt;Land&gt; provided becomes the new </w:t>
+            </w:r>
+            <w:proofErr w:type="spellStart"/>
+            <w:r>
+              <w:rPr>
+                <w:sz w:val="16"/>
+              </w:rPr>
+              <w:t>ArrayList</w:t>
+            </w:r>
+            <w:proofErr w:type="spellEnd"/>
+            <w:r>
+              <w:rPr>
+                <w:sz w:val="16"/>
+              </w:rPr>
+              <w:t>&lt;Land&gt; in the Board.</w:t>
             </w:r>
           </w:p>
         </w:tc>
@@ -1879,7 +2287,35 @@
               <w:rPr>
                 <w:sz w:val="16"/>
               </w:rPr>
-              <w:t>The drawn Card is returned.</w:t>
+              <w:t xml:space="preserve">The previous arrangement of Land is removed. The new </w:t>
+            </w:r>
+            <w:proofErr w:type="spellStart"/>
+            <w:r>
+              <w:rPr>
+                <w:sz w:val="16"/>
+              </w:rPr>
+              <w:t>ArrayList</w:t>
+            </w:r>
+            <w:proofErr w:type="spellEnd"/>
+            <w:r>
+              <w:rPr>
+                <w:sz w:val="16"/>
+              </w:rPr>
+              <w:t xml:space="preserve">&lt;Land&gt; provided becomes the new </w:t>
+            </w:r>
+            <w:proofErr w:type="spellStart"/>
+            <w:r>
+              <w:rPr>
+                <w:sz w:val="16"/>
+              </w:rPr>
+              <w:t>ArrayList</w:t>
+            </w:r>
+            <w:proofErr w:type="spellEnd"/>
+            <w:r>
+              <w:rPr>
+                <w:sz w:val="16"/>
+              </w:rPr>
+              <w:t>&lt;Land&gt; in the Board.</w:t>
             </w:r>
           </w:p>
         </w:tc>
@@ -1920,6 +2356,28 @@
                 <w:sz w:val="16"/>
               </w:rPr>
             </w:pPr>
+            <w:proofErr w:type="spellStart"/>
+            <w:proofErr w:type="gramStart"/>
+            <w:r>
+              <w:rPr>
+                <w:sz w:val="16"/>
+              </w:rPr>
+              <w:t>initializeLand</w:t>
+            </w:r>
+            <w:proofErr w:type="spellEnd"/>
+            <w:r>
+              <w:rPr>
+                <w:sz w:val="16"/>
+              </w:rPr>
+              <w:t>(</w:t>
+            </w:r>
+            <w:proofErr w:type="gramEnd"/>
+            <w:r>
+              <w:rPr>
+                <w:sz w:val="16"/>
+              </w:rPr>
+              <w:t>)</w:t>
+            </w:r>
           </w:p>
         </w:tc>
         <w:tc>
@@ -1934,6 +2392,12 @@
                 <w:sz w:val="16"/>
               </w:rPr>
             </w:pPr>
+            <w:r>
+              <w:rPr>
+                <w:sz w:val="16"/>
+              </w:rPr>
+              <w:t>-</w:t>
+            </w:r>
           </w:p>
         </w:tc>
         <w:tc>
@@ -1948,6 +2412,12 @@
                 <w:sz w:val="16"/>
               </w:rPr>
             </w:pPr>
+            <w:r>
+              <w:rPr>
+                <w:sz w:val="16"/>
+              </w:rPr>
+              <w:t>This method creates the Land objects to be used as the spaces on the board.</w:t>
+            </w:r>
           </w:p>
         </w:tc>
         <w:tc>
@@ -1966,7 +2436,7 @@
               <w:rPr>
                 <w:sz w:val="16"/>
               </w:rPr>
-              <w:t>2</w:t>
+              <w:t>1</w:t>
             </w:r>
           </w:p>
         </w:tc>
@@ -1986,20 +2456,21 @@
               <w:rPr>
                 <w:sz w:val="16"/>
               </w:rPr>
-              <w:t xml:space="preserve">This method is called and the card pile </w:t>
-            </w:r>
-            <w:r>
-              <w:rPr>
-                <w:color w:val="FF0000"/>
-                <w:sz w:val="16"/>
-              </w:rPr>
-              <w:t>is empty</w:t>
-            </w:r>
-            <w:r>
-              <w:rPr>
-                <w:sz w:val="16"/>
-              </w:rPr>
-              <w:t>.</w:t>
+              <w:t xml:space="preserve">The method is called when a </w:t>
+            </w:r>
+            <w:proofErr w:type="spellStart"/>
+            <w:r>
+              <w:rPr>
+                <w:sz w:val="16"/>
+              </w:rPr>
+              <w:t>GameBoard</w:t>
+            </w:r>
+            <w:proofErr w:type="spellEnd"/>
+            <w:r>
+              <w:rPr>
+                <w:sz w:val="16"/>
+              </w:rPr>
+              <w:t xml:space="preserve"> object is created.</w:t>
             </w:r>
           </w:p>
         </w:tc>
@@ -2019,7 +2490,21 @@
               <w:rPr>
                 <w:sz w:val="16"/>
               </w:rPr>
-              <w:t>The discard pile is shuffled into the card pile. Afterwards, a Card is returned.</w:t>
+              <w:t xml:space="preserve">The 31 Land objects are created and are returned as an </w:t>
+            </w:r>
+            <w:proofErr w:type="spellStart"/>
+            <w:r>
+              <w:rPr>
+                <w:sz w:val="16"/>
+              </w:rPr>
+              <w:t>ArrayList</w:t>
+            </w:r>
+            <w:proofErr w:type="spellEnd"/>
+            <w:r>
+              <w:rPr>
+                <w:sz w:val="16"/>
+              </w:rPr>
+              <w:t xml:space="preserve">&lt;Land&gt;. </w:t>
             </w:r>
           </w:p>
         </w:tc>
@@ -2039,7 +2524,21 @@
               <w:rPr>
                 <w:sz w:val="16"/>
               </w:rPr>
-              <w:t>The discard pile is shuffled into the card pile. Afterwards, a Card is returned.</w:t>
+              <w:t xml:space="preserve">The 31 Land objects are created and are returned as an </w:t>
+            </w:r>
+            <w:proofErr w:type="spellStart"/>
+            <w:r>
+              <w:rPr>
+                <w:sz w:val="16"/>
+              </w:rPr>
+              <w:t>ArrayList</w:t>
+            </w:r>
+            <w:proofErr w:type="spellEnd"/>
+            <w:r>
+              <w:rPr>
+                <w:sz w:val="16"/>
+              </w:rPr>
+              <w:t>&lt;Land&gt;.</w:t>
             </w:r>
           </w:p>
         </w:tc>
@@ -2081,6 +2580,1742 @@
               </w:rPr>
             </w:pPr>
             <w:proofErr w:type="spellStart"/>
+            <w:proofErr w:type="gramStart"/>
+            <w:r>
+              <w:rPr>
+                <w:sz w:val="16"/>
+              </w:rPr>
+              <w:t>randomizeLand</w:t>
+            </w:r>
+            <w:proofErr w:type="spellEnd"/>
+            <w:r>
+              <w:rPr>
+                <w:sz w:val="16"/>
+              </w:rPr>
+              <w:t>(</w:t>
+            </w:r>
+            <w:proofErr w:type="gramEnd"/>
+            <w:r>
+              <w:rPr>
+                <w:sz w:val="16"/>
+              </w:rPr>
+              <w:t>)</w:t>
+            </w:r>
+          </w:p>
+        </w:tc>
+        <w:tc>
+          <w:tcPr>
+            <w:tcW w:w="2404" w:type="dxa"/>
+            <w:vAlign w:val="center"/>
+          </w:tcPr>
+          <w:p>
+            <w:pPr>
+              <w:jc w:val="center"/>
+              <w:rPr>
+                <w:sz w:val="16"/>
+              </w:rPr>
+            </w:pPr>
+            <w:r>
+              <w:rPr>
+                <w:sz w:val="16"/>
+              </w:rPr>
+              <w:t>-</w:t>
+            </w:r>
+          </w:p>
+        </w:tc>
+        <w:tc>
+          <w:tcPr>
+            <w:tcW w:w="1975" w:type="dxa"/>
+            <w:vAlign w:val="center"/>
+          </w:tcPr>
+          <w:p>
+            <w:pPr>
+              <w:jc w:val="center"/>
+              <w:rPr>
+                <w:sz w:val="16"/>
+              </w:rPr>
+            </w:pPr>
+            <w:r>
+              <w:rPr>
+                <w:sz w:val="16"/>
+              </w:rPr>
+              <w:t xml:space="preserve">This method shuffles </w:t>
+            </w:r>
+            <w:r>
+              <w:rPr>
+                <w:sz w:val="16"/>
+              </w:rPr>
+              <w:t xml:space="preserve">positions </w:t>
+            </w:r>
+            <w:r>
+              <w:rPr>
+                <w:sz w:val="16"/>
+              </w:rPr>
+              <w:t xml:space="preserve">the </w:t>
+            </w:r>
+            <w:proofErr w:type="spellStart"/>
+            <w:r>
+              <w:rPr>
+                <w:sz w:val="16"/>
+              </w:rPr>
+              <w:t>ArrayList</w:t>
+            </w:r>
+            <w:proofErr w:type="spellEnd"/>
+            <w:r>
+              <w:rPr>
+                <w:sz w:val="16"/>
+              </w:rPr>
+              <w:t>&lt;Land&gt; which stores the spaces on the board.</w:t>
+            </w:r>
+            <w:r>
+              <w:rPr>
+                <w:sz w:val="16"/>
+              </w:rPr>
+              <w:t xml:space="preserve"> The shuffle</w:t>
+            </w:r>
+            <w:r>
+              <w:rPr>
+                <w:sz w:val="16"/>
+              </w:rPr>
+              <w:t xml:space="preserve"> maintains the positions of the four corners while everything else is shuffled. </w:t>
+            </w:r>
+            <w:r>
+              <w:rPr>
+                <w:sz w:val="16"/>
+              </w:rPr>
+              <w:t xml:space="preserve"> </w:t>
+            </w:r>
+          </w:p>
+        </w:tc>
+        <w:tc>
+          <w:tcPr>
+            <w:tcW w:w="798" w:type="dxa"/>
+            <w:vAlign w:val="center"/>
+          </w:tcPr>
+          <w:p>
+            <w:pPr>
+              <w:jc w:val="center"/>
+              <w:rPr>
+                <w:sz w:val="16"/>
+              </w:rPr>
+            </w:pPr>
+            <w:r>
+              <w:rPr>
+                <w:sz w:val="16"/>
+              </w:rPr>
+              <w:t>1</w:t>
+            </w:r>
+          </w:p>
+        </w:tc>
+        <w:tc>
+          <w:tcPr>
+            <w:tcW w:w="1781" w:type="dxa"/>
+            <w:vAlign w:val="center"/>
+          </w:tcPr>
+          <w:p>
+            <w:pPr>
+              <w:jc w:val="center"/>
+              <w:rPr>
+                <w:sz w:val="16"/>
+              </w:rPr>
+            </w:pPr>
+            <w:r>
+              <w:rPr>
+                <w:sz w:val="16"/>
+              </w:rPr>
+              <w:t>The method is called</w:t>
+            </w:r>
+            <w:r>
+              <w:rPr>
+                <w:sz w:val="16"/>
+              </w:rPr>
+              <w:t xml:space="preserve"> when the </w:t>
+            </w:r>
+            <w:r>
+              <w:rPr>
+                <w:sz w:val="16"/>
+              </w:rPr>
+              <w:t>players choose to randomize the board they will play on.</w:t>
+            </w:r>
+          </w:p>
+        </w:tc>
+        <w:tc>
+          <w:tcPr>
+            <w:tcW w:w="1785" w:type="dxa"/>
+            <w:vAlign w:val="center"/>
+          </w:tcPr>
+          <w:p>
+            <w:pPr>
+              <w:jc w:val="center"/>
+              <w:rPr>
+                <w:sz w:val="16"/>
+              </w:rPr>
+            </w:pPr>
+            <w:r>
+              <w:rPr>
+                <w:sz w:val="16"/>
+              </w:rPr>
+              <w:t xml:space="preserve">The Land </w:t>
+            </w:r>
+            <w:r>
+              <w:rPr>
+                <w:sz w:val="16"/>
+              </w:rPr>
+              <w:t xml:space="preserve">objects inside the </w:t>
+            </w:r>
+            <w:proofErr w:type="spellStart"/>
+            <w:r>
+              <w:rPr>
+                <w:sz w:val="16"/>
+              </w:rPr>
+              <w:t>ArrayList</w:t>
+            </w:r>
+            <w:proofErr w:type="spellEnd"/>
+            <w:r>
+              <w:rPr>
+                <w:sz w:val="16"/>
+              </w:rPr>
+              <w:t xml:space="preserve">&lt;Land&gt; are shuffled. </w:t>
+            </w:r>
+          </w:p>
+        </w:tc>
+        <w:tc>
+          <w:tcPr>
+            <w:tcW w:w="1785" w:type="dxa"/>
+            <w:vAlign w:val="center"/>
+          </w:tcPr>
+          <w:p>
+            <w:pPr>
+              <w:jc w:val="center"/>
+              <w:rPr>
+                <w:sz w:val="16"/>
+              </w:rPr>
+            </w:pPr>
+            <w:r>
+              <w:rPr>
+                <w:sz w:val="16"/>
+              </w:rPr>
+              <w:t xml:space="preserve">The Land objects inside the </w:t>
+            </w:r>
+            <w:proofErr w:type="spellStart"/>
+            <w:r>
+              <w:rPr>
+                <w:sz w:val="16"/>
+              </w:rPr>
+              <w:t>ArrayList</w:t>
+            </w:r>
+            <w:proofErr w:type="spellEnd"/>
+            <w:r>
+              <w:rPr>
+                <w:sz w:val="16"/>
+              </w:rPr>
+              <w:t>&lt;Land&gt; are shuffled.</w:t>
+            </w:r>
+          </w:p>
+        </w:tc>
+        <w:tc>
+          <w:tcPr>
+            <w:tcW w:w="1166" w:type="dxa"/>
+            <w:vAlign w:val="center"/>
+          </w:tcPr>
+          <w:p>
+            <w:pPr>
+              <w:jc w:val="center"/>
+              <w:rPr>
+                <w:sz w:val="16"/>
+              </w:rPr>
+            </w:pPr>
+            <w:r>
+              <w:rPr>
+                <w:sz w:val="16"/>
+              </w:rPr>
+              <w:t>P</w:t>
+            </w:r>
+          </w:p>
+        </w:tc>
+      </w:tr>
+      <w:tr>
+        <w:trPr>
+          <w:trHeight w:val="776"/>
+        </w:trPr>
+        <w:tc>
+          <w:tcPr>
+            <w:tcW w:w="1342" w:type="dxa"/>
+            <w:vAlign w:val="center"/>
+          </w:tcPr>
+          <w:p>
+            <w:pPr>
+              <w:jc w:val="center"/>
+              <w:rPr>
+                <w:sz w:val="16"/>
+              </w:rPr>
+            </w:pPr>
+            <w:proofErr w:type="spellStart"/>
+            <w:proofErr w:type="gramStart"/>
+            <w:r>
+              <w:rPr>
+                <w:sz w:val="16"/>
+              </w:rPr>
+              <w:t>initializeCards</w:t>
+            </w:r>
+            <w:proofErr w:type="spellEnd"/>
+            <w:r>
+              <w:rPr>
+                <w:sz w:val="16"/>
+              </w:rPr>
+              <w:t>(</w:t>
+            </w:r>
+            <w:proofErr w:type="gramEnd"/>
+            <w:r>
+              <w:rPr>
+                <w:sz w:val="16"/>
+              </w:rPr>
+              <w:t>)</w:t>
+            </w:r>
+          </w:p>
+        </w:tc>
+        <w:tc>
+          <w:tcPr>
+            <w:tcW w:w="2404" w:type="dxa"/>
+            <w:vAlign w:val="center"/>
+          </w:tcPr>
+          <w:p>
+            <w:pPr>
+              <w:jc w:val="center"/>
+              <w:rPr>
+                <w:sz w:val="16"/>
+              </w:rPr>
+            </w:pPr>
+            <w:r>
+              <w:rPr>
+                <w:sz w:val="16"/>
+              </w:rPr>
+              <w:t>-</w:t>
+            </w:r>
+          </w:p>
+        </w:tc>
+        <w:tc>
+          <w:tcPr>
+            <w:tcW w:w="1975" w:type="dxa"/>
+            <w:vAlign w:val="center"/>
+          </w:tcPr>
+          <w:p>
+            <w:pPr>
+              <w:jc w:val="center"/>
+              <w:rPr>
+                <w:sz w:val="16"/>
+              </w:rPr>
+            </w:pPr>
+            <w:r>
+              <w:rPr>
+                <w:sz w:val="16"/>
+              </w:rPr>
+              <w:t xml:space="preserve">This method </w:t>
+            </w:r>
+            <w:r>
+              <w:rPr>
+                <w:sz w:val="16"/>
+              </w:rPr>
+              <w:t>creates the Card objects that will be used by the Players on the board</w:t>
+            </w:r>
+          </w:p>
+        </w:tc>
+        <w:tc>
+          <w:tcPr>
+            <w:tcW w:w="798" w:type="dxa"/>
+            <w:vAlign w:val="center"/>
+          </w:tcPr>
+          <w:p>
+            <w:pPr>
+              <w:jc w:val="center"/>
+              <w:rPr>
+                <w:sz w:val="16"/>
+              </w:rPr>
+            </w:pPr>
+            <w:r>
+              <w:rPr>
+                <w:sz w:val="16"/>
+              </w:rPr>
+              <w:t>1</w:t>
+            </w:r>
+          </w:p>
+        </w:tc>
+        <w:tc>
+          <w:tcPr>
+            <w:tcW w:w="1781" w:type="dxa"/>
+            <w:vAlign w:val="center"/>
+          </w:tcPr>
+          <w:p>
+            <w:pPr>
+              <w:jc w:val="center"/>
+              <w:rPr>
+                <w:sz w:val="16"/>
+              </w:rPr>
+            </w:pPr>
+            <w:r>
+              <w:rPr>
+                <w:sz w:val="16"/>
+              </w:rPr>
+              <w:t xml:space="preserve">The method is called when a </w:t>
+            </w:r>
+            <w:proofErr w:type="spellStart"/>
+            <w:r>
+              <w:rPr>
+                <w:sz w:val="16"/>
+              </w:rPr>
+              <w:t>GameBoard</w:t>
+            </w:r>
+            <w:proofErr w:type="spellEnd"/>
+            <w:r>
+              <w:rPr>
+                <w:sz w:val="16"/>
+              </w:rPr>
+              <w:t xml:space="preserve"> object is created.</w:t>
+            </w:r>
+          </w:p>
+        </w:tc>
+        <w:tc>
+          <w:tcPr>
+            <w:tcW w:w="1785" w:type="dxa"/>
+            <w:vAlign w:val="center"/>
+          </w:tcPr>
+          <w:p>
+            <w:pPr>
+              <w:jc w:val="center"/>
+              <w:rPr>
+                <w:sz w:val="16"/>
+              </w:rPr>
+            </w:pPr>
+            <w:r>
+              <w:rPr>
+                <w:sz w:val="16"/>
+              </w:rPr>
+              <w:t>28 Card objects are created with a random arrangement of cards per Card group.</w:t>
+            </w:r>
+          </w:p>
+        </w:tc>
+        <w:tc>
+          <w:tcPr>
+            <w:tcW w:w="1785" w:type="dxa"/>
+            <w:vAlign w:val="center"/>
+          </w:tcPr>
+          <w:p>
+            <w:pPr>
+              <w:jc w:val="center"/>
+              <w:rPr>
+                <w:sz w:val="16"/>
+              </w:rPr>
+            </w:pPr>
+            <w:r>
+              <w:rPr>
+                <w:sz w:val="16"/>
+              </w:rPr>
+              <w:t>28 Card objects are created with a random arrangement of cards per Card group.</w:t>
+            </w:r>
+          </w:p>
+        </w:tc>
+        <w:tc>
+          <w:tcPr>
+            <w:tcW w:w="1166" w:type="dxa"/>
+            <w:vAlign w:val="center"/>
+          </w:tcPr>
+          <w:p>
+            <w:pPr>
+              <w:jc w:val="center"/>
+              <w:rPr>
+                <w:sz w:val="16"/>
+              </w:rPr>
+            </w:pPr>
+            <w:r>
+              <w:rPr>
+                <w:sz w:val="16"/>
+              </w:rPr>
+              <w:t>P</w:t>
+            </w:r>
+          </w:p>
+        </w:tc>
+      </w:tr>
+      <w:tr>
+        <w:trPr>
+          <w:trHeight w:val="776"/>
+        </w:trPr>
+        <w:tc>
+          <w:tcPr>
+            <w:tcW w:w="1342" w:type="dxa"/>
+            <w:vAlign w:val="center"/>
+          </w:tcPr>
+          <w:p>
+            <w:pPr>
+              <w:jc w:val="center"/>
+              <w:rPr>
+                <w:sz w:val="16"/>
+              </w:rPr>
+            </w:pPr>
+            <w:proofErr w:type="spellStart"/>
+            <w:proofErr w:type="gramStart"/>
+            <w:r>
+              <w:rPr>
+                <w:sz w:val="16"/>
+              </w:rPr>
+              <w:t>initializePlayers</w:t>
+            </w:r>
+            <w:proofErr w:type="spellEnd"/>
+            <w:r>
+              <w:rPr>
+                <w:sz w:val="16"/>
+              </w:rPr>
+              <w:t>(</w:t>
+            </w:r>
+            <w:proofErr w:type="gramEnd"/>
+            <w:r>
+              <w:rPr>
+                <w:sz w:val="16"/>
+              </w:rPr>
+              <w:t>)</w:t>
+            </w:r>
+          </w:p>
+        </w:tc>
+        <w:tc>
+          <w:tcPr>
+            <w:tcW w:w="2404" w:type="dxa"/>
+            <w:vAlign w:val="center"/>
+          </w:tcPr>
+          <w:p>
+            <w:pPr>
+              <w:jc w:val="center"/>
+              <w:rPr>
+                <w:sz w:val="16"/>
+              </w:rPr>
+            </w:pPr>
+            <w:proofErr w:type="spellStart"/>
+            <w:r>
+              <w:rPr>
+                <w:sz w:val="16"/>
+              </w:rPr>
+              <w:t>strPlayers</w:t>
+            </w:r>
+            <w:proofErr w:type="spellEnd"/>
+            <w:r>
+              <w:rPr>
+                <w:sz w:val="16"/>
+              </w:rPr>
+              <w:t xml:space="preserve"> – </w:t>
+            </w:r>
+            <w:proofErr w:type="spellStart"/>
+            <w:r>
+              <w:rPr>
+                <w:sz w:val="16"/>
+              </w:rPr>
+              <w:t>ArrayList</w:t>
+            </w:r>
+            <w:proofErr w:type="spellEnd"/>
+            <w:r>
+              <w:rPr>
+                <w:sz w:val="16"/>
+              </w:rPr>
+              <w:t>&lt;String&gt; which contains the String names of the players of the game</w:t>
+            </w:r>
+          </w:p>
+        </w:tc>
+        <w:tc>
+          <w:tcPr>
+            <w:tcW w:w="1975" w:type="dxa"/>
+            <w:vAlign w:val="center"/>
+          </w:tcPr>
+          <w:p>
+            <w:pPr>
+              <w:jc w:val="center"/>
+              <w:rPr>
+                <w:sz w:val="16"/>
+              </w:rPr>
+            </w:pPr>
+            <w:r>
+              <w:rPr>
+                <w:sz w:val="16"/>
+              </w:rPr>
+              <w:t xml:space="preserve">This method uses the </w:t>
+            </w:r>
+            <w:proofErr w:type="spellStart"/>
+            <w:r>
+              <w:rPr>
+                <w:sz w:val="16"/>
+              </w:rPr>
+              <w:t>ArrayList</w:t>
+            </w:r>
+            <w:proofErr w:type="spellEnd"/>
+            <w:r>
+              <w:rPr>
+                <w:sz w:val="16"/>
+              </w:rPr>
+              <w:t xml:space="preserve"> from the parameter to initialize the bank, and the Player objects. Afterwards, their </w:t>
+            </w:r>
+            <w:r>
+              <w:rPr>
+                <w:sz w:val="16"/>
+              </w:rPr>
+              <w:t>turn order is randomized.</w:t>
+            </w:r>
+          </w:p>
+        </w:tc>
+        <w:tc>
+          <w:tcPr>
+            <w:tcW w:w="798" w:type="dxa"/>
+            <w:vAlign w:val="center"/>
+          </w:tcPr>
+          <w:p>
+            <w:pPr>
+              <w:jc w:val="center"/>
+              <w:rPr>
+                <w:sz w:val="16"/>
+              </w:rPr>
+            </w:pPr>
+            <w:r>
+              <w:rPr>
+                <w:sz w:val="16"/>
+              </w:rPr>
+              <w:t>1</w:t>
+            </w:r>
+          </w:p>
+        </w:tc>
+        <w:tc>
+          <w:tcPr>
+            <w:tcW w:w="1781" w:type="dxa"/>
+            <w:vAlign w:val="center"/>
+          </w:tcPr>
+          <w:p>
+            <w:pPr>
+              <w:jc w:val="center"/>
+              <w:rPr>
+                <w:sz w:val="16"/>
+              </w:rPr>
+            </w:pPr>
+            <w:r>
+              <w:rPr>
+                <w:sz w:val="16"/>
+              </w:rPr>
+              <w:t xml:space="preserve">The method is called </w:t>
+            </w:r>
+            <w:r>
+              <w:rPr>
+                <w:sz w:val="16"/>
+              </w:rPr>
+              <w:t xml:space="preserve">when the players have supplied their </w:t>
+            </w:r>
+            <w:r>
+              <w:rPr>
+                <w:sz w:val="16"/>
+              </w:rPr>
+              <w:t>in-game</w:t>
+            </w:r>
+            <w:r>
+              <w:rPr>
+                <w:sz w:val="16"/>
+              </w:rPr>
+              <w:t xml:space="preserve"> names.</w:t>
+            </w:r>
+          </w:p>
+        </w:tc>
+        <w:tc>
+          <w:tcPr>
+            <w:tcW w:w="1785" w:type="dxa"/>
+            <w:vAlign w:val="center"/>
+          </w:tcPr>
+          <w:p>
+            <w:pPr>
+              <w:jc w:val="center"/>
+              <w:rPr>
+                <w:sz w:val="16"/>
+              </w:rPr>
+            </w:pPr>
+            <w:r>
+              <w:rPr>
+                <w:sz w:val="16"/>
+              </w:rPr>
+              <w:t>The corresponding Player objects are created which will play in the game. Their orders are also randomized.</w:t>
+            </w:r>
+          </w:p>
+        </w:tc>
+        <w:tc>
+          <w:tcPr>
+            <w:tcW w:w="1785" w:type="dxa"/>
+            <w:vAlign w:val="center"/>
+          </w:tcPr>
+          <w:p>
+            <w:pPr>
+              <w:jc w:val="center"/>
+              <w:rPr>
+                <w:sz w:val="16"/>
+              </w:rPr>
+            </w:pPr>
+            <w:r>
+              <w:rPr>
+                <w:sz w:val="16"/>
+              </w:rPr>
+              <w:t>The corresponding Player objects are created which will play in the game. Their orders are also randomized.</w:t>
+            </w:r>
+          </w:p>
+        </w:tc>
+        <w:tc>
+          <w:tcPr>
+            <w:tcW w:w="1166" w:type="dxa"/>
+            <w:vAlign w:val="center"/>
+          </w:tcPr>
+          <w:p>
+            <w:pPr>
+              <w:jc w:val="center"/>
+              <w:rPr>
+                <w:sz w:val="16"/>
+              </w:rPr>
+            </w:pPr>
+            <w:r>
+              <w:rPr>
+                <w:sz w:val="16"/>
+              </w:rPr>
+              <w:t>P</w:t>
+            </w:r>
+          </w:p>
+        </w:tc>
+      </w:tr>
+      <w:tr>
+        <w:trPr>
+          <w:trHeight w:val="776"/>
+        </w:trPr>
+        <w:tc>
+          <w:tcPr>
+            <w:tcW w:w="1342" w:type="dxa"/>
+            <w:vAlign w:val="center"/>
+          </w:tcPr>
+          <w:p>
+            <w:pPr>
+              <w:jc w:val="center"/>
+              <w:rPr>
+                <w:sz w:val="16"/>
+              </w:rPr>
+            </w:pPr>
+            <w:proofErr w:type="spellStart"/>
+            <w:proofErr w:type="gramStart"/>
+            <w:r>
+              <w:rPr>
+                <w:sz w:val="16"/>
+              </w:rPr>
+              <w:t>isCompleteSet</w:t>
+            </w:r>
+            <w:proofErr w:type="spellEnd"/>
+            <w:r>
+              <w:rPr>
+                <w:sz w:val="16"/>
+              </w:rPr>
+              <w:t>(</w:t>
+            </w:r>
+            <w:proofErr w:type="gramEnd"/>
+            <w:r>
+              <w:rPr>
+                <w:sz w:val="16"/>
+              </w:rPr>
+              <w:t>)</w:t>
+            </w:r>
+          </w:p>
+        </w:tc>
+        <w:tc>
+          <w:tcPr>
+            <w:tcW w:w="2404" w:type="dxa"/>
+            <w:vAlign w:val="center"/>
+          </w:tcPr>
+          <w:p>
+            <w:pPr>
+              <w:jc w:val="center"/>
+              <w:rPr>
+                <w:sz w:val="16"/>
+              </w:rPr>
+            </w:pPr>
+            <w:r>
+              <w:rPr>
+                <w:sz w:val="16"/>
+              </w:rPr>
+              <w:t>-</w:t>
+            </w:r>
+          </w:p>
+        </w:tc>
+        <w:tc>
+          <w:tcPr>
+            <w:tcW w:w="1975" w:type="dxa"/>
+            <w:vAlign w:val="center"/>
+          </w:tcPr>
+          <w:p>
+            <w:pPr>
+              <w:jc w:val="center"/>
+              <w:rPr>
+                <w:sz w:val="16"/>
+              </w:rPr>
+            </w:pPr>
+            <w:r>
+              <w:rPr>
+                <w:sz w:val="16"/>
+              </w:rPr>
+              <w:t xml:space="preserve">This method checks the owned </w:t>
+            </w:r>
+            <w:proofErr w:type="spellStart"/>
+            <w:r>
+              <w:rPr>
+                <w:sz w:val="16"/>
+              </w:rPr>
+              <w:t>Ownables</w:t>
+            </w:r>
+            <w:proofErr w:type="spellEnd"/>
+            <w:r>
+              <w:rPr>
+                <w:sz w:val="16"/>
+              </w:rPr>
+              <w:t xml:space="preserve"> of the Players</w:t>
+            </w:r>
+            <w:r>
+              <w:rPr>
+                <w:sz w:val="16"/>
+              </w:rPr>
+              <w:t>. It returns true if a player has reached two full sets. It returns false otherwise.</w:t>
+            </w:r>
+            <w:r>
+              <w:rPr>
+                <w:sz w:val="16"/>
+              </w:rPr>
+              <w:t xml:space="preserve"> </w:t>
+            </w:r>
+          </w:p>
+        </w:tc>
+        <w:tc>
+          <w:tcPr>
+            <w:tcW w:w="798" w:type="dxa"/>
+            <w:vAlign w:val="center"/>
+          </w:tcPr>
+          <w:p>
+            <w:pPr>
+              <w:jc w:val="center"/>
+              <w:rPr>
+                <w:sz w:val="16"/>
+              </w:rPr>
+            </w:pPr>
+            <w:r>
+              <w:rPr>
+                <w:sz w:val="16"/>
+              </w:rPr>
+              <w:t>1</w:t>
+            </w:r>
+          </w:p>
+        </w:tc>
+        <w:tc>
+          <w:tcPr>
+            <w:tcW w:w="1781" w:type="dxa"/>
+            <w:vAlign w:val="center"/>
+          </w:tcPr>
+          <w:p>
+            <w:pPr>
+              <w:jc w:val="center"/>
+              <w:rPr>
+                <w:sz w:val="16"/>
+              </w:rPr>
+            </w:pPr>
+            <w:r>
+              <w:rPr>
+                <w:sz w:val="16"/>
+              </w:rPr>
+              <w:t xml:space="preserve">The method is called with </w:t>
+            </w:r>
+            <w:r>
+              <w:rPr>
+                <w:color w:val="FF0000"/>
+                <w:sz w:val="16"/>
+              </w:rPr>
+              <w:t xml:space="preserve">no player </w:t>
+            </w:r>
+            <w:r>
+              <w:rPr>
+                <w:sz w:val="16"/>
+              </w:rPr>
+              <w:t>having 2 complete sets.</w:t>
+            </w:r>
+          </w:p>
+        </w:tc>
+        <w:tc>
+          <w:tcPr>
+            <w:tcW w:w="1785" w:type="dxa"/>
+            <w:vAlign w:val="center"/>
+          </w:tcPr>
+          <w:p>
+            <w:pPr>
+              <w:jc w:val="center"/>
+              <w:rPr>
+                <w:sz w:val="16"/>
+              </w:rPr>
+            </w:pPr>
+            <w:r>
+              <w:rPr>
+                <w:sz w:val="16"/>
+              </w:rPr>
+              <w:t>The method returns false.</w:t>
+            </w:r>
+          </w:p>
+        </w:tc>
+        <w:tc>
+          <w:tcPr>
+            <w:tcW w:w="1785" w:type="dxa"/>
+            <w:vAlign w:val="center"/>
+          </w:tcPr>
+          <w:p>
+            <w:pPr>
+              <w:jc w:val="center"/>
+              <w:rPr>
+                <w:sz w:val="16"/>
+              </w:rPr>
+            </w:pPr>
+            <w:r>
+              <w:rPr>
+                <w:sz w:val="16"/>
+              </w:rPr>
+              <w:t>The method returns false.</w:t>
+            </w:r>
+          </w:p>
+        </w:tc>
+        <w:tc>
+          <w:tcPr>
+            <w:tcW w:w="1166" w:type="dxa"/>
+            <w:vAlign w:val="center"/>
+          </w:tcPr>
+          <w:p>
+            <w:pPr>
+              <w:jc w:val="center"/>
+              <w:rPr>
+                <w:sz w:val="16"/>
+              </w:rPr>
+            </w:pPr>
+            <w:r>
+              <w:rPr>
+                <w:sz w:val="16"/>
+              </w:rPr>
+              <w:t>P</w:t>
+            </w:r>
+          </w:p>
+        </w:tc>
+      </w:tr>
+      <w:tr>
+        <w:trPr>
+          <w:trHeight w:val="776"/>
+        </w:trPr>
+        <w:tc>
+          <w:tcPr>
+            <w:tcW w:w="1342" w:type="dxa"/>
+            <w:vAlign w:val="center"/>
+          </w:tcPr>
+          <w:p>
+            <w:pPr>
+              <w:jc w:val="center"/>
+              <w:rPr>
+                <w:sz w:val="16"/>
+              </w:rPr>
+            </w:pPr>
+          </w:p>
+        </w:tc>
+        <w:tc>
+          <w:tcPr>
+            <w:tcW w:w="2404" w:type="dxa"/>
+            <w:vAlign w:val="center"/>
+          </w:tcPr>
+          <w:p>
+            <w:pPr>
+              <w:jc w:val="center"/>
+              <w:rPr>
+                <w:sz w:val="16"/>
+              </w:rPr>
+            </w:pPr>
+          </w:p>
+        </w:tc>
+        <w:tc>
+          <w:tcPr>
+            <w:tcW w:w="1975" w:type="dxa"/>
+            <w:vAlign w:val="center"/>
+          </w:tcPr>
+          <w:p>
+            <w:pPr>
+              <w:jc w:val="center"/>
+              <w:rPr>
+                <w:sz w:val="16"/>
+              </w:rPr>
+            </w:pPr>
+          </w:p>
+        </w:tc>
+        <w:tc>
+          <w:tcPr>
+            <w:tcW w:w="798" w:type="dxa"/>
+            <w:vAlign w:val="center"/>
+          </w:tcPr>
+          <w:p>
+            <w:pPr>
+              <w:jc w:val="center"/>
+              <w:rPr>
+                <w:sz w:val="16"/>
+              </w:rPr>
+            </w:pPr>
+            <w:r>
+              <w:rPr>
+                <w:sz w:val="16"/>
+              </w:rPr>
+              <w:t>2</w:t>
+            </w:r>
+          </w:p>
+        </w:tc>
+        <w:tc>
+          <w:tcPr>
+            <w:tcW w:w="1781" w:type="dxa"/>
+            <w:vAlign w:val="center"/>
+          </w:tcPr>
+          <w:p>
+            <w:pPr>
+              <w:jc w:val="center"/>
+              <w:rPr>
+                <w:sz w:val="16"/>
+              </w:rPr>
+            </w:pPr>
+            <w:r>
+              <w:rPr>
+                <w:sz w:val="16"/>
+              </w:rPr>
+              <w:t xml:space="preserve">The method is </w:t>
+            </w:r>
+            <w:proofErr w:type="gramStart"/>
+            <w:r>
+              <w:rPr>
+                <w:sz w:val="16"/>
+              </w:rPr>
+              <w:t>called</w:t>
+            </w:r>
+            <w:proofErr w:type="gramEnd"/>
+            <w:r>
+              <w:rPr>
+                <w:sz w:val="16"/>
+              </w:rPr>
+              <w:t xml:space="preserve"> and</w:t>
+            </w:r>
+            <w:r>
+              <w:rPr>
+                <w:sz w:val="16"/>
+              </w:rPr>
+              <w:t xml:space="preserve"> </w:t>
+            </w:r>
+            <w:r>
+              <w:rPr>
+                <w:color w:val="FF0000"/>
+                <w:sz w:val="16"/>
+              </w:rPr>
+              <w:t>a player</w:t>
+            </w:r>
+            <w:r>
+              <w:rPr>
+                <w:color w:val="FF0000"/>
+                <w:sz w:val="16"/>
+              </w:rPr>
+              <w:t xml:space="preserve"> </w:t>
+            </w:r>
+            <w:r>
+              <w:rPr>
+                <w:sz w:val="16"/>
+              </w:rPr>
+              <w:t>has</w:t>
+            </w:r>
+            <w:r>
+              <w:rPr>
+                <w:sz w:val="16"/>
+              </w:rPr>
+              <w:t xml:space="preserve"> </w:t>
+            </w:r>
+            <w:r>
+              <w:rPr>
+                <w:sz w:val="16"/>
+              </w:rPr>
+              <w:t>1</w:t>
+            </w:r>
+            <w:r>
+              <w:rPr>
+                <w:sz w:val="16"/>
+              </w:rPr>
+              <w:t xml:space="preserve"> complete sets.</w:t>
+            </w:r>
+          </w:p>
+        </w:tc>
+        <w:tc>
+          <w:tcPr>
+            <w:tcW w:w="1785" w:type="dxa"/>
+            <w:vAlign w:val="center"/>
+          </w:tcPr>
+          <w:p>
+            <w:pPr>
+              <w:jc w:val="center"/>
+              <w:rPr>
+                <w:sz w:val="16"/>
+              </w:rPr>
+            </w:pPr>
+            <w:r>
+              <w:rPr>
+                <w:sz w:val="16"/>
+              </w:rPr>
+              <w:t>The method returns false.</w:t>
+            </w:r>
+          </w:p>
+        </w:tc>
+        <w:tc>
+          <w:tcPr>
+            <w:tcW w:w="1785" w:type="dxa"/>
+            <w:vAlign w:val="center"/>
+          </w:tcPr>
+          <w:p>
+            <w:pPr>
+              <w:jc w:val="center"/>
+              <w:rPr>
+                <w:sz w:val="16"/>
+              </w:rPr>
+            </w:pPr>
+            <w:r>
+              <w:rPr>
+                <w:sz w:val="16"/>
+              </w:rPr>
+              <w:t>The method returns false.</w:t>
+            </w:r>
+          </w:p>
+        </w:tc>
+        <w:tc>
+          <w:tcPr>
+            <w:tcW w:w="1166" w:type="dxa"/>
+            <w:vAlign w:val="center"/>
+          </w:tcPr>
+          <w:p>
+            <w:pPr>
+              <w:jc w:val="center"/>
+              <w:rPr>
+                <w:sz w:val="16"/>
+              </w:rPr>
+            </w:pPr>
+            <w:r>
+              <w:rPr>
+                <w:sz w:val="16"/>
+              </w:rPr>
+              <w:t>P</w:t>
+            </w:r>
+          </w:p>
+        </w:tc>
+      </w:tr>
+      <w:tr>
+        <w:trPr>
+          <w:trHeight w:val="776"/>
+        </w:trPr>
+        <w:tc>
+          <w:tcPr>
+            <w:tcW w:w="1342" w:type="dxa"/>
+            <w:vAlign w:val="center"/>
+          </w:tcPr>
+          <w:p>
+            <w:pPr>
+              <w:jc w:val="center"/>
+              <w:rPr>
+                <w:sz w:val="16"/>
+              </w:rPr>
+            </w:pPr>
+          </w:p>
+        </w:tc>
+        <w:tc>
+          <w:tcPr>
+            <w:tcW w:w="2404" w:type="dxa"/>
+            <w:vAlign w:val="center"/>
+          </w:tcPr>
+          <w:p>
+            <w:pPr>
+              <w:jc w:val="center"/>
+              <w:rPr>
+                <w:sz w:val="16"/>
+              </w:rPr>
+            </w:pPr>
+          </w:p>
+        </w:tc>
+        <w:tc>
+          <w:tcPr>
+            <w:tcW w:w="1975" w:type="dxa"/>
+            <w:vAlign w:val="center"/>
+          </w:tcPr>
+          <w:p>
+            <w:pPr>
+              <w:jc w:val="center"/>
+              <w:rPr>
+                <w:sz w:val="16"/>
+              </w:rPr>
+            </w:pPr>
+          </w:p>
+        </w:tc>
+        <w:tc>
+          <w:tcPr>
+            <w:tcW w:w="798" w:type="dxa"/>
+            <w:vAlign w:val="center"/>
+          </w:tcPr>
+          <w:p>
+            <w:pPr>
+              <w:jc w:val="center"/>
+              <w:rPr>
+                <w:sz w:val="16"/>
+              </w:rPr>
+            </w:pPr>
+            <w:r>
+              <w:rPr>
+                <w:sz w:val="16"/>
+              </w:rPr>
+              <w:t>3</w:t>
+            </w:r>
+          </w:p>
+        </w:tc>
+        <w:tc>
+          <w:tcPr>
+            <w:tcW w:w="1781" w:type="dxa"/>
+            <w:vAlign w:val="center"/>
+          </w:tcPr>
+          <w:p>
+            <w:pPr>
+              <w:jc w:val="center"/>
+              <w:rPr>
+                <w:sz w:val="16"/>
+              </w:rPr>
+            </w:pPr>
+            <w:r>
+              <w:rPr>
+                <w:sz w:val="16"/>
+              </w:rPr>
+              <w:t xml:space="preserve">The method is </w:t>
+            </w:r>
+            <w:proofErr w:type="gramStart"/>
+            <w:r>
+              <w:rPr>
+                <w:sz w:val="16"/>
+              </w:rPr>
+              <w:t>called</w:t>
+            </w:r>
+            <w:proofErr w:type="gramEnd"/>
+            <w:r>
+              <w:rPr>
+                <w:sz w:val="16"/>
+              </w:rPr>
+              <w:t xml:space="preserve"> and </w:t>
+            </w:r>
+            <w:r>
+              <w:rPr>
+                <w:color w:val="FF0000"/>
+                <w:sz w:val="16"/>
+              </w:rPr>
+              <w:t>a player</w:t>
+            </w:r>
+            <w:r>
+              <w:rPr>
+                <w:color w:val="FF0000"/>
+                <w:sz w:val="16"/>
+              </w:rPr>
+              <w:t xml:space="preserve"> </w:t>
+            </w:r>
+            <w:r>
+              <w:rPr>
+                <w:sz w:val="16"/>
+              </w:rPr>
+              <w:t>has</w:t>
+            </w:r>
+            <w:r>
+              <w:rPr>
+                <w:sz w:val="16"/>
+              </w:rPr>
+              <w:t xml:space="preserve"> 2 complete sets.</w:t>
+            </w:r>
+          </w:p>
+        </w:tc>
+        <w:tc>
+          <w:tcPr>
+            <w:tcW w:w="1785" w:type="dxa"/>
+            <w:vAlign w:val="center"/>
+          </w:tcPr>
+          <w:p>
+            <w:pPr>
+              <w:jc w:val="center"/>
+              <w:rPr>
+                <w:sz w:val="16"/>
+              </w:rPr>
+            </w:pPr>
+            <w:r>
+              <w:rPr>
+                <w:sz w:val="16"/>
+              </w:rPr>
+              <w:t>The method returns true.</w:t>
+            </w:r>
+          </w:p>
+        </w:tc>
+        <w:tc>
+          <w:tcPr>
+            <w:tcW w:w="1785" w:type="dxa"/>
+            <w:vAlign w:val="center"/>
+          </w:tcPr>
+          <w:p>
+            <w:pPr>
+              <w:jc w:val="center"/>
+              <w:rPr>
+                <w:sz w:val="16"/>
+              </w:rPr>
+            </w:pPr>
+            <w:r>
+              <w:rPr>
+                <w:sz w:val="16"/>
+              </w:rPr>
+              <w:t>The method returns true.</w:t>
+            </w:r>
+          </w:p>
+        </w:tc>
+        <w:tc>
+          <w:tcPr>
+            <w:tcW w:w="1166" w:type="dxa"/>
+            <w:vAlign w:val="center"/>
+          </w:tcPr>
+          <w:p>
+            <w:pPr>
+              <w:jc w:val="center"/>
+              <w:rPr>
+                <w:sz w:val="16"/>
+              </w:rPr>
+            </w:pPr>
+            <w:r>
+              <w:rPr>
+                <w:sz w:val="16"/>
+              </w:rPr>
+              <w:t>P</w:t>
+            </w:r>
+          </w:p>
+        </w:tc>
+      </w:tr>
+      <w:tr>
+        <w:trPr>
+          <w:trHeight w:val="776"/>
+        </w:trPr>
+        <w:tc>
+          <w:tcPr>
+            <w:tcW w:w="1342" w:type="dxa"/>
+            <w:vAlign w:val="center"/>
+          </w:tcPr>
+          <w:p>
+            <w:pPr>
+              <w:jc w:val="center"/>
+              <w:rPr>
+                <w:sz w:val="16"/>
+              </w:rPr>
+            </w:pPr>
+            <w:proofErr w:type="spellStart"/>
+            <w:proofErr w:type="gramStart"/>
+            <w:r>
+              <w:rPr>
+                <w:sz w:val="16"/>
+              </w:rPr>
+              <w:t>drawChance</w:t>
+            </w:r>
+            <w:proofErr w:type="spellEnd"/>
+            <w:r>
+              <w:rPr>
+                <w:sz w:val="16"/>
+              </w:rPr>
+              <w:t>(</w:t>
+            </w:r>
+            <w:proofErr w:type="gramEnd"/>
+            <w:r>
+              <w:rPr>
+                <w:sz w:val="16"/>
+              </w:rPr>
+              <w:t>)</w:t>
+            </w:r>
+          </w:p>
+        </w:tc>
+        <w:tc>
+          <w:tcPr>
+            <w:tcW w:w="2404" w:type="dxa"/>
+            <w:vAlign w:val="center"/>
+          </w:tcPr>
+          <w:p>
+            <w:pPr>
+              <w:jc w:val="center"/>
+              <w:rPr>
+                <w:sz w:val="16"/>
+              </w:rPr>
+            </w:pPr>
+            <w:r>
+              <w:rPr>
+                <w:sz w:val="16"/>
+              </w:rPr>
+              <w:t>-</w:t>
+            </w:r>
+          </w:p>
+        </w:tc>
+        <w:tc>
+          <w:tcPr>
+            <w:tcW w:w="1975" w:type="dxa"/>
+            <w:vAlign w:val="center"/>
+          </w:tcPr>
+          <w:p>
+            <w:pPr>
+              <w:jc w:val="center"/>
+              <w:rPr>
+                <w:sz w:val="16"/>
+              </w:rPr>
+            </w:pPr>
+            <w:r>
+              <w:rPr>
+                <w:sz w:val="16"/>
+              </w:rPr>
+              <w:t xml:space="preserve">This method returns a Card drawn from the card pile. If the card pile is </w:t>
+            </w:r>
+            <w:proofErr w:type="gramStart"/>
+            <w:r>
+              <w:rPr>
+                <w:sz w:val="16"/>
+              </w:rPr>
+              <w:t>empty</w:t>
+            </w:r>
+            <w:proofErr w:type="gramEnd"/>
+            <w:r>
+              <w:rPr>
+                <w:sz w:val="16"/>
+              </w:rPr>
+              <w:t xml:space="preserve"> then it shuffles the </w:t>
+            </w:r>
+            <w:r>
+              <w:rPr>
+                <w:sz w:val="16"/>
+              </w:rPr>
+              <w:lastRenderedPageBreak/>
+              <w:t>discard pile into the card pile and draws.</w:t>
+            </w:r>
+          </w:p>
+        </w:tc>
+        <w:tc>
+          <w:tcPr>
+            <w:tcW w:w="798" w:type="dxa"/>
+            <w:vAlign w:val="center"/>
+          </w:tcPr>
+          <w:p>
+            <w:pPr>
+              <w:jc w:val="center"/>
+              <w:rPr>
+                <w:sz w:val="16"/>
+              </w:rPr>
+            </w:pPr>
+            <w:r>
+              <w:rPr>
+                <w:sz w:val="16"/>
+              </w:rPr>
+              <w:lastRenderedPageBreak/>
+              <w:t>1</w:t>
+            </w:r>
+          </w:p>
+        </w:tc>
+        <w:tc>
+          <w:tcPr>
+            <w:tcW w:w="1781" w:type="dxa"/>
+            <w:vAlign w:val="center"/>
+          </w:tcPr>
+          <w:p>
+            <w:pPr>
+              <w:jc w:val="center"/>
+              <w:rPr>
+                <w:sz w:val="16"/>
+              </w:rPr>
+            </w:pPr>
+            <w:r>
+              <w:rPr>
+                <w:sz w:val="16"/>
+              </w:rPr>
+              <w:t xml:space="preserve">The method is </w:t>
+            </w:r>
+            <w:proofErr w:type="gramStart"/>
+            <w:r>
+              <w:rPr>
+                <w:sz w:val="16"/>
+              </w:rPr>
+              <w:t>called</w:t>
+            </w:r>
+            <w:proofErr w:type="gramEnd"/>
+            <w:r>
+              <w:rPr>
+                <w:sz w:val="16"/>
+              </w:rPr>
+              <w:t xml:space="preserve"> and the card pile is </w:t>
+            </w:r>
+            <w:r>
+              <w:rPr>
+                <w:color w:val="FF0000"/>
+                <w:sz w:val="16"/>
+              </w:rPr>
+              <w:t>not empty</w:t>
+            </w:r>
+            <w:r>
+              <w:rPr>
+                <w:sz w:val="16"/>
+              </w:rPr>
+              <w:t>.</w:t>
+            </w:r>
+          </w:p>
+        </w:tc>
+        <w:tc>
+          <w:tcPr>
+            <w:tcW w:w="1785" w:type="dxa"/>
+            <w:vAlign w:val="center"/>
+          </w:tcPr>
+          <w:p>
+            <w:pPr>
+              <w:jc w:val="center"/>
+              <w:rPr>
+                <w:sz w:val="16"/>
+              </w:rPr>
+            </w:pPr>
+            <w:r>
+              <w:rPr>
+                <w:sz w:val="16"/>
+              </w:rPr>
+              <w:t>The drawn Card is returned</w:t>
+            </w:r>
+            <w:r>
+              <w:rPr>
+                <w:sz w:val="16"/>
+              </w:rPr>
+              <w:t>.</w:t>
+            </w:r>
+          </w:p>
+        </w:tc>
+        <w:tc>
+          <w:tcPr>
+            <w:tcW w:w="1785" w:type="dxa"/>
+            <w:vAlign w:val="center"/>
+          </w:tcPr>
+          <w:p>
+            <w:pPr>
+              <w:jc w:val="center"/>
+              <w:rPr>
+                <w:sz w:val="16"/>
+              </w:rPr>
+            </w:pPr>
+            <w:r>
+              <w:rPr>
+                <w:sz w:val="16"/>
+              </w:rPr>
+              <w:t>The drawn Card is returned.</w:t>
+            </w:r>
+          </w:p>
+        </w:tc>
+        <w:tc>
+          <w:tcPr>
+            <w:tcW w:w="1166" w:type="dxa"/>
+            <w:vAlign w:val="center"/>
+          </w:tcPr>
+          <w:p>
+            <w:pPr>
+              <w:jc w:val="center"/>
+              <w:rPr>
+                <w:sz w:val="16"/>
+              </w:rPr>
+            </w:pPr>
+            <w:r>
+              <w:rPr>
+                <w:sz w:val="16"/>
+              </w:rPr>
+              <w:t>P</w:t>
+            </w:r>
+          </w:p>
+        </w:tc>
+      </w:tr>
+      <w:tr>
+        <w:trPr>
+          <w:trHeight w:val="776"/>
+        </w:trPr>
+        <w:tc>
+          <w:tcPr>
+            <w:tcW w:w="1342" w:type="dxa"/>
+            <w:vAlign w:val="center"/>
+          </w:tcPr>
+          <w:p>
+            <w:pPr>
+              <w:jc w:val="center"/>
+              <w:rPr>
+                <w:sz w:val="16"/>
+              </w:rPr>
+            </w:pPr>
+          </w:p>
+        </w:tc>
+        <w:tc>
+          <w:tcPr>
+            <w:tcW w:w="2404" w:type="dxa"/>
+            <w:vAlign w:val="center"/>
+          </w:tcPr>
+          <w:p>
+            <w:pPr>
+              <w:jc w:val="center"/>
+              <w:rPr>
+                <w:sz w:val="16"/>
+              </w:rPr>
+            </w:pPr>
+          </w:p>
+        </w:tc>
+        <w:tc>
+          <w:tcPr>
+            <w:tcW w:w="1975" w:type="dxa"/>
+            <w:vAlign w:val="center"/>
+          </w:tcPr>
+          <w:p>
+            <w:pPr>
+              <w:jc w:val="center"/>
+              <w:rPr>
+                <w:sz w:val="16"/>
+              </w:rPr>
+            </w:pPr>
+          </w:p>
+        </w:tc>
+        <w:tc>
+          <w:tcPr>
+            <w:tcW w:w="798" w:type="dxa"/>
+            <w:vAlign w:val="center"/>
+          </w:tcPr>
+          <w:p>
+            <w:pPr>
+              <w:jc w:val="center"/>
+              <w:rPr>
+                <w:sz w:val="16"/>
+              </w:rPr>
+            </w:pPr>
+            <w:r>
+              <w:rPr>
+                <w:sz w:val="16"/>
+              </w:rPr>
+              <w:t>2</w:t>
+            </w:r>
+          </w:p>
+        </w:tc>
+        <w:tc>
+          <w:tcPr>
+            <w:tcW w:w="1781" w:type="dxa"/>
+            <w:vAlign w:val="center"/>
+          </w:tcPr>
+          <w:p>
+            <w:pPr>
+              <w:jc w:val="center"/>
+              <w:rPr>
+                <w:sz w:val="16"/>
+              </w:rPr>
+            </w:pPr>
+            <w:r>
+              <w:rPr>
+                <w:sz w:val="16"/>
+              </w:rPr>
+              <w:t xml:space="preserve">This method is </w:t>
+            </w:r>
+            <w:proofErr w:type="gramStart"/>
+            <w:r>
+              <w:rPr>
+                <w:sz w:val="16"/>
+              </w:rPr>
+              <w:t>called</w:t>
+            </w:r>
+            <w:proofErr w:type="gramEnd"/>
+            <w:r>
+              <w:rPr>
+                <w:sz w:val="16"/>
+              </w:rPr>
+              <w:t xml:space="preserve"> and the card pile </w:t>
+            </w:r>
+            <w:r>
+              <w:rPr>
+                <w:color w:val="FF0000"/>
+                <w:sz w:val="16"/>
+              </w:rPr>
+              <w:t>is empty</w:t>
+            </w:r>
+            <w:r>
+              <w:rPr>
+                <w:sz w:val="16"/>
+              </w:rPr>
+              <w:t>.</w:t>
+            </w:r>
+          </w:p>
+        </w:tc>
+        <w:tc>
+          <w:tcPr>
+            <w:tcW w:w="1785" w:type="dxa"/>
+            <w:vAlign w:val="center"/>
+          </w:tcPr>
+          <w:p>
+            <w:pPr>
+              <w:jc w:val="center"/>
+              <w:rPr>
+                <w:sz w:val="16"/>
+              </w:rPr>
+            </w:pPr>
+            <w:r>
+              <w:rPr>
+                <w:sz w:val="16"/>
+              </w:rPr>
+              <w:t>The discard pile is shuffled into the card pile. Afterwards, a Card is returned.</w:t>
+            </w:r>
+          </w:p>
+        </w:tc>
+        <w:tc>
+          <w:tcPr>
+            <w:tcW w:w="1785" w:type="dxa"/>
+            <w:vAlign w:val="center"/>
+          </w:tcPr>
+          <w:p>
+            <w:pPr>
+              <w:jc w:val="center"/>
+              <w:rPr>
+                <w:sz w:val="16"/>
+              </w:rPr>
+            </w:pPr>
+            <w:r>
+              <w:rPr>
+                <w:sz w:val="16"/>
+              </w:rPr>
+              <w:t>The discard pile is shuffled into the card pile. Afterwards, a Card is returned.</w:t>
+            </w:r>
+          </w:p>
+        </w:tc>
+        <w:tc>
+          <w:tcPr>
+            <w:tcW w:w="1166" w:type="dxa"/>
+            <w:vAlign w:val="center"/>
+          </w:tcPr>
+          <w:p>
+            <w:pPr>
+              <w:jc w:val="center"/>
+              <w:rPr>
+                <w:sz w:val="16"/>
+              </w:rPr>
+            </w:pPr>
+            <w:r>
+              <w:rPr>
+                <w:sz w:val="16"/>
+              </w:rPr>
+              <w:t>P</w:t>
+            </w:r>
+          </w:p>
+        </w:tc>
+      </w:tr>
+      <w:tr>
+        <w:trPr>
+          <w:trHeight w:val="776"/>
+        </w:trPr>
+        <w:tc>
+          <w:tcPr>
+            <w:tcW w:w="1342" w:type="dxa"/>
+            <w:vAlign w:val="center"/>
+          </w:tcPr>
+          <w:p>
+            <w:pPr>
+              <w:jc w:val="center"/>
+              <w:rPr>
+                <w:sz w:val="16"/>
+              </w:rPr>
+            </w:pPr>
+            <w:proofErr w:type="spellStart"/>
+            <w:proofErr w:type="gramStart"/>
             <w:r>
               <w:rPr>
                 <w:sz w:val="16"/>
@@ -2092,7 +4327,14 @@
               <w:rPr>
                 <w:sz w:val="16"/>
               </w:rPr>
-              <w:t>()</w:t>
+              <w:t>(</w:t>
+            </w:r>
+            <w:proofErr w:type="gramEnd"/>
+            <w:r>
+              <w:rPr>
+                <w:sz w:val="16"/>
+              </w:rPr>
+              <w:t>)</w:t>
             </w:r>
           </w:p>
         </w:tc>

</xml_diff>